<commit_message>
Sprint plan and more
</commit_message>
<xml_diff>
--- a/Research Proposal/Anish - RFP v4.docx
+++ b/Research Proposal/Anish - RFP v4.docx
@@ -388,7 +388,7 @@
             </w:rPr>
             <w:fldChar w:fldCharType="separate"/>
           </w:r>
-          <w:hyperlink w:anchor="_Toc61795887" w:history="1">
+          <w:hyperlink w:anchor="_Toc61799124" w:history="1">
             <w:r>
               <w:rPr>
                 <w:rStyle w:val="Hyperlink"/>
@@ -415,7 +415,7 @@
                 <w:noProof/>
                 <w:webHidden/>
               </w:rPr>
-              <w:instrText xml:space="preserve"> PAGEREF _Toc61795887 \h </w:instrText>
+              <w:instrText xml:space="preserve"> PAGEREF _Toc61799124 \h </w:instrText>
             </w:r>
             <w:r>
               <w:rPr>
@@ -456,7 +456,7 @@
               <w:szCs w:val="22"/>
             </w:rPr>
           </w:pPr>
-          <w:hyperlink w:anchor="_Toc61795888" w:history="1">
+          <w:hyperlink w:anchor="_Toc61799125" w:history="1">
             <w:r>
               <w:rPr>
                 <w:rStyle w:val="Hyperlink"/>
@@ -483,7 +483,7 @@
                 <w:noProof/>
                 <w:webHidden/>
               </w:rPr>
-              <w:instrText xml:space="preserve"> PAGEREF _Toc61795888 \h </w:instrText>
+              <w:instrText xml:space="preserve"> PAGEREF _Toc61799125 \h </w:instrText>
             </w:r>
             <w:r>
               <w:rPr>
@@ -527,7 +527,7 @@
               <w:szCs w:val="22"/>
             </w:rPr>
           </w:pPr>
-          <w:hyperlink w:anchor="_Toc61795889" w:history="1">
+          <w:hyperlink w:anchor="_Toc61799126" w:history="1">
             <w:r>
               <w:rPr>
                 <w:rStyle w:val="Hyperlink"/>
@@ -554,7 +554,7 @@
                 <w:noProof/>
                 <w:webHidden/>
               </w:rPr>
-              <w:instrText xml:space="preserve"> PAGEREF _Toc61795889 \h </w:instrText>
+              <w:instrText xml:space="preserve"> PAGEREF _Toc61799126 \h </w:instrText>
             </w:r>
             <w:r>
               <w:rPr>
@@ -598,7 +598,7 @@
               <w:szCs w:val="22"/>
             </w:rPr>
           </w:pPr>
-          <w:hyperlink w:anchor="_Toc61795890" w:history="1">
+          <w:hyperlink w:anchor="_Toc61799127" w:history="1">
             <w:r>
               <w:rPr>
                 <w:rStyle w:val="Hyperlink"/>
@@ -625,7 +625,7 @@
                 <w:noProof/>
                 <w:webHidden/>
               </w:rPr>
-              <w:instrText xml:space="preserve"> PAGEREF _Toc61795890 \h </w:instrText>
+              <w:instrText xml:space="preserve"> PAGEREF _Toc61799127 \h </w:instrText>
             </w:r>
             <w:r>
               <w:rPr>
@@ -666,7 +666,7 @@
               <w:szCs w:val="22"/>
             </w:rPr>
           </w:pPr>
-          <w:hyperlink w:anchor="_Toc61795891" w:history="1">
+          <w:hyperlink w:anchor="_Toc61799128" w:history="1">
             <w:r>
               <w:rPr>
                 <w:rStyle w:val="Hyperlink"/>
@@ -693,7 +693,7 @@
                 <w:noProof/>
                 <w:webHidden/>
               </w:rPr>
-              <w:instrText xml:space="preserve"> PAGEREF _Toc61795891 \h </w:instrText>
+              <w:instrText xml:space="preserve"> PAGEREF _Toc61799128 \h </w:instrText>
             </w:r>
             <w:r>
               <w:rPr>
@@ -734,7 +734,7 @@
               <w:szCs w:val="22"/>
             </w:rPr>
           </w:pPr>
-          <w:hyperlink w:anchor="_Toc61795892" w:history="1">
+          <w:hyperlink w:anchor="_Toc61799129" w:history="1">
             <w:r>
               <w:rPr>
                 <w:rStyle w:val="Hyperlink"/>
@@ -761,7 +761,7 @@
                 <w:noProof/>
                 <w:webHidden/>
               </w:rPr>
-              <w:instrText xml:space="preserve"> PAGEREF _Toc61795892 \h </w:instrText>
+              <w:instrText xml:space="preserve"> PAGEREF _Toc61799129 \h </w:instrText>
             </w:r>
             <w:r>
               <w:rPr>
@@ -805,7 +805,7 @@
               <w:szCs w:val="22"/>
             </w:rPr>
           </w:pPr>
-          <w:hyperlink w:anchor="_Toc61795893" w:history="1">
+          <w:hyperlink w:anchor="_Toc61799130" w:history="1">
             <w:r>
               <w:rPr>
                 <w:rStyle w:val="Hyperlink"/>
@@ -832,7 +832,7 @@
                 <w:noProof/>
                 <w:webHidden/>
               </w:rPr>
-              <w:instrText xml:space="preserve"> PAGEREF _Toc61795893 \h </w:instrText>
+              <w:instrText xml:space="preserve"> PAGEREF _Toc61799130 \h </w:instrText>
             </w:r>
             <w:r>
               <w:rPr>
@@ -876,7 +876,7 @@
               <w:szCs w:val="22"/>
             </w:rPr>
           </w:pPr>
-          <w:hyperlink w:anchor="_Toc61795894" w:history="1">
+          <w:hyperlink w:anchor="_Toc61799131" w:history="1">
             <w:r>
               <w:rPr>
                 <w:rStyle w:val="Hyperlink"/>
@@ -903,7 +903,7 @@
                 <w:noProof/>
                 <w:webHidden/>
               </w:rPr>
-              <w:instrText xml:space="preserve"> PAGEREF _Toc61795894 \h </w:instrText>
+              <w:instrText xml:space="preserve"> PAGEREF _Toc61799131 \h </w:instrText>
             </w:r>
             <w:r>
               <w:rPr>
@@ -947,7 +947,7 @@
               <w:szCs w:val="22"/>
             </w:rPr>
           </w:pPr>
-          <w:hyperlink w:anchor="_Toc61795895" w:history="1">
+          <w:hyperlink w:anchor="_Toc61799132" w:history="1">
             <w:r>
               <w:rPr>
                 <w:rStyle w:val="Hyperlink"/>
@@ -974,7 +974,7 @@
                 <w:noProof/>
                 <w:webHidden/>
               </w:rPr>
-              <w:instrText xml:space="preserve"> PAGEREF _Toc61795895 \h </w:instrText>
+              <w:instrText xml:space="preserve"> PAGEREF _Toc61799132 \h </w:instrText>
             </w:r>
             <w:r>
               <w:rPr>
@@ -1018,7 +1018,7 @@
               <w:szCs w:val="22"/>
             </w:rPr>
           </w:pPr>
-          <w:hyperlink w:anchor="_Toc61795896" w:history="1">
+          <w:hyperlink w:anchor="_Toc61799133" w:history="1">
             <w:r>
               <w:rPr>
                 <w:rStyle w:val="Hyperlink"/>
@@ -1045,7 +1045,7 @@
                 <w:noProof/>
                 <w:webHidden/>
               </w:rPr>
-              <w:instrText xml:space="preserve"> PAGEREF _Toc61795896 \h </w:instrText>
+              <w:instrText xml:space="preserve"> PAGEREF _Toc61799133 \h </w:instrText>
             </w:r>
             <w:r>
               <w:rPr>
@@ -1065,7 +1065,7 @@
                 <w:noProof/>
                 <w:webHidden/>
               </w:rPr>
-              <w:t>9</w:t>
+              <w:t>8</w:t>
             </w:r>
             <w:r>
               <w:rPr>
@@ -1086,7 +1086,7 @@
               <w:szCs w:val="22"/>
             </w:rPr>
           </w:pPr>
-          <w:hyperlink w:anchor="_Toc61795897" w:history="1">
+          <w:hyperlink w:anchor="_Toc61799134" w:history="1">
             <w:r>
               <w:rPr>
                 <w:rStyle w:val="Hyperlink"/>
@@ -1113,7 +1113,7 @@
                 <w:noProof/>
                 <w:webHidden/>
               </w:rPr>
-              <w:instrText xml:space="preserve"> PAGEREF _Toc61795897 \h </w:instrText>
+              <w:instrText xml:space="preserve"> PAGEREF _Toc61799134 \h </w:instrText>
             </w:r>
             <w:r>
               <w:rPr>
@@ -1154,13 +1154,13 @@
               <w:szCs w:val="22"/>
             </w:rPr>
           </w:pPr>
-          <w:hyperlink w:anchor="_Toc61795898" w:history="1">
+          <w:hyperlink w:anchor="_Toc61799135" w:history="1">
             <w:r>
               <w:rPr>
                 <w:rStyle w:val="Hyperlink"/>
                 <w:noProof/>
               </w:rPr>
-              <w:t>6. Significance of the study</w:t>
+              <w:t>6. Significance of the research</w:t>
             </w:r>
             <w:r>
               <w:rPr>
@@ -1181,7 +1181,7 @@
                 <w:noProof/>
                 <w:webHidden/>
               </w:rPr>
-              <w:instrText xml:space="preserve"> PAGEREF _Toc61795898 \h </w:instrText>
+              <w:instrText xml:space="preserve"> PAGEREF _Toc61799135 \h </w:instrText>
             </w:r>
             <w:r>
               <w:rPr>
@@ -1222,7 +1222,7 @@
               <w:szCs w:val="22"/>
             </w:rPr>
           </w:pPr>
-          <w:hyperlink w:anchor="_Toc61795899" w:history="1">
+          <w:hyperlink w:anchor="_Toc61799136" w:history="1">
             <w:r>
               <w:rPr>
                 <w:rStyle w:val="Hyperlink"/>
@@ -1249,7 +1249,7 @@
                 <w:noProof/>
                 <w:webHidden/>
               </w:rPr>
-              <w:instrText xml:space="preserve"> PAGEREF _Toc61795899 \h </w:instrText>
+              <w:instrText xml:space="preserve"> PAGEREF _Toc61799136 \h </w:instrText>
             </w:r>
             <w:r>
               <w:rPr>
@@ -1290,7 +1290,7 @@
               <w:szCs w:val="22"/>
             </w:rPr>
           </w:pPr>
-          <w:hyperlink w:anchor="_Toc61795900" w:history="1">
+          <w:hyperlink w:anchor="_Toc61799137" w:history="1">
             <w:r>
               <w:rPr>
                 <w:rStyle w:val="Hyperlink"/>
@@ -1317,7 +1317,7 @@
                 <w:noProof/>
                 <w:webHidden/>
               </w:rPr>
-              <w:instrText xml:space="preserve"> PAGEREF _Toc61795900 \h </w:instrText>
+              <w:instrText xml:space="preserve"> PAGEREF _Toc61799137 \h </w:instrText>
             </w:r>
             <w:r>
               <w:rPr>
@@ -1361,7 +1361,7 @@
               <w:szCs w:val="22"/>
             </w:rPr>
           </w:pPr>
-          <w:hyperlink w:anchor="_Toc61795901" w:history="1">
+          <w:hyperlink w:anchor="_Toc61799138" w:history="1">
             <w:r>
               <w:rPr>
                 <w:rStyle w:val="Hyperlink"/>
@@ -1388,7 +1388,7 @@
                 <w:noProof/>
                 <w:webHidden/>
               </w:rPr>
-              <w:instrText xml:space="preserve"> PAGEREF _Toc61795901 \h </w:instrText>
+              <w:instrText xml:space="preserve"> PAGEREF _Toc61799138 \h </w:instrText>
             </w:r>
             <w:r>
               <w:rPr>
@@ -1432,7 +1432,7 @@
               <w:szCs w:val="22"/>
             </w:rPr>
           </w:pPr>
-          <w:hyperlink w:anchor="_Toc61795902" w:history="1">
+          <w:hyperlink w:anchor="_Toc61799139" w:history="1">
             <w:r>
               <w:rPr>
                 <w:rStyle w:val="Hyperlink"/>
@@ -1459,7 +1459,7 @@
                 <w:noProof/>
                 <w:webHidden/>
               </w:rPr>
-              <w:instrText xml:space="preserve"> PAGEREF _Toc61795902 \h </w:instrText>
+              <w:instrText xml:space="preserve"> PAGEREF _Toc61799139 \h </w:instrText>
             </w:r>
             <w:r>
               <w:rPr>
@@ -1503,7 +1503,7 @@
               <w:szCs w:val="22"/>
             </w:rPr>
           </w:pPr>
-          <w:hyperlink w:anchor="_Toc61795903" w:history="1">
+          <w:hyperlink w:anchor="_Toc61799140" w:history="1">
             <w:r>
               <w:rPr>
                 <w:rStyle w:val="Hyperlink"/>
@@ -1530,7 +1530,7 @@
                 <w:noProof/>
                 <w:webHidden/>
               </w:rPr>
-              <w:instrText xml:space="preserve"> PAGEREF _Toc61795903 \h </w:instrText>
+              <w:instrText xml:space="preserve"> PAGEREF _Toc61799140 \h </w:instrText>
             </w:r>
             <w:r>
               <w:rPr>
@@ -1574,7 +1574,7 @@
               <w:szCs w:val="22"/>
             </w:rPr>
           </w:pPr>
-          <w:hyperlink w:anchor="_Toc61795904" w:history="1">
+          <w:hyperlink w:anchor="_Toc61799141" w:history="1">
             <w:r>
               <w:rPr>
                 <w:rStyle w:val="Hyperlink"/>
@@ -1601,7 +1601,7 @@
                 <w:noProof/>
                 <w:webHidden/>
               </w:rPr>
-              <w:instrText xml:space="preserve"> PAGEREF _Toc61795904 \h </w:instrText>
+              <w:instrText xml:space="preserve"> PAGEREF _Toc61799141 \h </w:instrText>
             </w:r>
             <w:r>
               <w:rPr>
@@ -1645,7 +1645,7 @@
               <w:szCs w:val="22"/>
             </w:rPr>
           </w:pPr>
-          <w:hyperlink w:anchor="_Toc61795905" w:history="1">
+          <w:hyperlink w:anchor="_Toc61799142" w:history="1">
             <w:r>
               <w:rPr>
                 <w:rStyle w:val="Hyperlink"/>
@@ -1672,7 +1672,7 @@
                 <w:noProof/>
                 <w:webHidden/>
               </w:rPr>
-              <w:instrText xml:space="preserve"> PAGEREF _Toc61795905 \h </w:instrText>
+              <w:instrText xml:space="preserve"> PAGEREF _Toc61799142 \h </w:instrText>
             </w:r>
             <w:r>
               <w:rPr>
@@ -1716,7 +1716,7 @@
               <w:szCs w:val="22"/>
             </w:rPr>
           </w:pPr>
-          <w:hyperlink w:anchor="_Toc61795906" w:history="1">
+          <w:hyperlink w:anchor="_Toc61799143" w:history="1">
             <w:r>
               <w:rPr>
                 <w:rStyle w:val="Hyperlink"/>
@@ -1743,7 +1743,7 @@
                 <w:noProof/>
                 <w:webHidden/>
               </w:rPr>
-              <w:instrText xml:space="preserve"> PAGEREF _Toc61795906 \h </w:instrText>
+              <w:instrText xml:space="preserve"> PAGEREF _Toc61799143 \h </w:instrText>
             </w:r>
             <w:r>
               <w:rPr>
@@ -1787,7 +1787,7 @@
               <w:szCs w:val="22"/>
             </w:rPr>
           </w:pPr>
-          <w:hyperlink w:anchor="_Toc61795907" w:history="1">
+          <w:hyperlink w:anchor="_Toc61799144" w:history="1">
             <w:r>
               <w:rPr>
                 <w:rStyle w:val="Hyperlink"/>
@@ -1814,7 +1814,7 @@
                 <w:noProof/>
                 <w:webHidden/>
               </w:rPr>
-              <w:instrText xml:space="preserve"> PAGEREF _Toc61795907 \h </w:instrText>
+              <w:instrText xml:space="preserve"> PAGEREF _Toc61799144 \h </w:instrText>
             </w:r>
             <w:r>
               <w:rPr>
@@ -1858,7 +1858,7 @@
               <w:szCs w:val="22"/>
             </w:rPr>
           </w:pPr>
-          <w:hyperlink w:anchor="_Toc61795908" w:history="1">
+          <w:hyperlink w:anchor="_Toc61799145" w:history="1">
             <w:r>
               <w:rPr>
                 <w:rStyle w:val="Hyperlink"/>
@@ -1885,7 +1885,7 @@
                 <w:noProof/>
                 <w:webHidden/>
               </w:rPr>
-              <w:instrText xml:space="preserve"> PAGEREF _Toc61795908 \h </w:instrText>
+              <w:instrText xml:space="preserve"> PAGEREF _Toc61799145 \h </w:instrText>
             </w:r>
             <w:r>
               <w:rPr>
@@ -1929,7 +1929,7 @@
               <w:szCs w:val="22"/>
             </w:rPr>
           </w:pPr>
-          <w:hyperlink w:anchor="_Toc61795909" w:history="1">
+          <w:hyperlink w:anchor="_Toc61799146" w:history="1">
             <w:r>
               <w:rPr>
                 <w:rStyle w:val="Hyperlink"/>
@@ -1956,7 +1956,7 @@
                 <w:noProof/>
                 <w:webHidden/>
               </w:rPr>
-              <w:instrText xml:space="preserve"> PAGEREF _Toc61795909 \h </w:instrText>
+              <w:instrText xml:space="preserve"> PAGEREF _Toc61799146 \h </w:instrText>
             </w:r>
             <w:r>
               <w:rPr>
@@ -2000,7 +2000,7 @@
               <w:szCs w:val="22"/>
             </w:rPr>
           </w:pPr>
-          <w:hyperlink w:anchor="_Toc61795910" w:history="1">
+          <w:hyperlink w:anchor="_Toc61799147" w:history="1">
             <w:r>
               <w:rPr>
                 <w:rStyle w:val="Hyperlink"/>
@@ -2027,7 +2027,7 @@
                 <w:noProof/>
                 <w:webHidden/>
               </w:rPr>
-              <w:instrText xml:space="preserve"> PAGEREF _Toc61795910 \h </w:instrText>
+              <w:instrText xml:space="preserve"> PAGEREF _Toc61799147 \h </w:instrText>
             </w:r>
             <w:r>
               <w:rPr>
@@ -2071,7 +2071,7 @@
               <w:szCs w:val="22"/>
             </w:rPr>
           </w:pPr>
-          <w:hyperlink w:anchor="_Toc61795911" w:history="1">
+          <w:hyperlink w:anchor="_Toc61799148" w:history="1">
             <w:r>
               <w:rPr>
                 <w:rStyle w:val="Hyperlink"/>
@@ -2098,7 +2098,7 @@
                 <w:noProof/>
                 <w:webHidden/>
               </w:rPr>
-              <w:instrText xml:space="preserve"> PAGEREF _Toc61795911 \h </w:instrText>
+              <w:instrText xml:space="preserve"> PAGEREF _Toc61799148 \h </w:instrText>
             </w:r>
             <w:r>
               <w:rPr>
@@ -2142,7 +2142,7 @@
               <w:szCs w:val="22"/>
             </w:rPr>
           </w:pPr>
-          <w:hyperlink w:anchor="_Toc61795912" w:history="1">
+          <w:hyperlink w:anchor="_Toc61799149" w:history="1">
             <w:r>
               <w:rPr>
                 <w:rStyle w:val="Hyperlink"/>
@@ -2169,7 +2169,7 @@
                 <w:noProof/>
                 <w:webHidden/>
               </w:rPr>
-              <w:instrText xml:space="preserve"> PAGEREF _Toc61795912 \h </w:instrText>
+              <w:instrText xml:space="preserve"> PAGEREF _Toc61799149 \h </w:instrText>
             </w:r>
             <w:r>
               <w:rPr>
@@ -2213,7 +2213,7 @@
               <w:szCs w:val="22"/>
             </w:rPr>
           </w:pPr>
-          <w:hyperlink w:anchor="_Toc61795913" w:history="1">
+          <w:hyperlink w:anchor="_Toc61799150" w:history="1">
             <w:r>
               <w:rPr>
                 <w:rStyle w:val="Hyperlink"/>
@@ -2240,7 +2240,7 @@
                 <w:noProof/>
                 <w:webHidden/>
               </w:rPr>
-              <w:instrText xml:space="preserve"> PAGEREF _Toc61795913 \h </w:instrText>
+              <w:instrText xml:space="preserve"> PAGEREF _Toc61799150 \h </w:instrText>
             </w:r>
             <w:r>
               <w:rPr>
@@ -2284,7 +2284,7 @@
               <w:szCs w:val="22"/>
             </w:rPr>
           </w:pPr>
-          <w:hyperlink w:anchor="_Toc61795914" w:history="1">
+          <w:hyperlink w:anchor="_Toc61799151" w:history="1">
             <w:r>
               <w:rPr>
                 <w:rStyle w:val="Hyperlink"/>
@@ -2311,7 +2311,7 @@
                 <w:noProof/>
                 <w:webHidden/>
               </w:rPr>
-              <w:instrText xml:space="preserve"> PAGEREF _Toc61795914 \h </w:instrText>
+              <w:instrText xml:space="preserve"> PAGEREF _Toc61799151 \h </w:instrText>
             </w:r>
             <w:r>
               <w:rPr>
@@ -2355,7 +2355,7 @@
               <w:szCs w:val="22"/>
             </w:rPr>
           </w:pPr>
-          <w:hyperlink w:anchor="_Toc61795915" w:history="1">
+          <w:hyperlink w:anchor="_Toc61799152" w:history="1">
             <w:r>
               <w:rPr>
                 <w:rStyle w:val="Hyperlink"/>
@@ -2382,7 +2382,7 @@
                 <w:noProof/>
                 <w:webHidden/>
               </w:rPr>
-              <w:instrText xml:space="preserve"> PAGEREF _Toc61795915 \h </w:instrText>
+              <w:instrText xml:space="preserve"> PAGEREF _Toc61799152 \h </w:instrText>
             </w:r>
             <w:r>
               <w:rPr>
@@ -2426,7 +2426,7 @@
               <w:szCs w:val="22"/>
             </w:rPr>
           </w:pPr>
-          <w:hyperlink w:anchor="_Toc61795916" w:history="1">
+          <w:hyperlink w:anchor="_Toc61799153" w:history="1">
             <w:r>
               <w:rPr>
                 <w:rStyle w:val="Hyperlink"/>
@@ -2453,7 +2453,7 @@
                 <w:noProof/>
                 <w:webHidden/>
               </w:rPr>
-              <w:instrText xml:space="preserve"> PAGEREF _Toc61795916 \h </w:instrText>
+              <w:instrText xml:space="preserve"> PAGEREF _Toc61799153 \h </w:instrText>
             </w:r>
             <w:r>
               <w:rPr>
@@ -2497,7 +2497,7 @@
               <w:szCs w:val="22"/>
             </w:rPr>
           </w:pPr>
-          <w:hyperlink w:anchor="_Toc61795917" w:history="1">
+          <w:hyperlink w:anchor="_Toc61799154" w:history="1">
             <w:r>
               <w:rPr>
                 <w:rStyle w:val="Hyperlink"/>
@@ -2524,7 +2524,7 @@
                 <w:noProof/>
                 <w:webHidden/>
               </w:rPr>
-              <w:instrText xml:space="preserve"> PAGEREF _Toc61795917 \h </w:instrText>
+              <w:instrText xml:space="preserve"> PAGEREF _Toc61799154 \h </w:instrText>
             </w:r>
             <w:r>
               <w:rPr>
@@ -2568,7 +2568,7 @@
               <w:szCs w:val="22"/>
             </w:rPr>
           </w:pPr>
-          <w:hyperlink w:anchor="_Toc61795918" w:history="1">
+          <w:hyperlink w:anchor="_Toc61799155" w:history="1">
             <w:r>
               <w:rPr>
                 <w:rStyle w:val="Hyperlink"/>
@@ -2595,7 +2595,7 @@
                 <w:noProof/>
                 <w:webHidden/>
               </w:rPr>
-              <w:instrText xml:space="preserve"> PAGEREF _Toc61795918 \h </w:instrText>
+              <w:instrText xml:space="preserve"> PAGEREF _Toc61799155 \h </w:instrText>
             </w:r>
             <w:r>
               <w:rPr>
@@ -2639,7 +2639,7 @@
               <w:szCs w:val="22"/>
             </w:rPr>
           </w:pPr>
-          <w:hyperlink w:anchor="_Toc61795919" w:history="1">
+          <w:hyperlink w:anchor="_Toc61799156" w:history="1">
             <w:r>
               <w:rPr>
                 <w:rStyle w:val="Hyperlink"/>
@@ -2666,7 +2666,7 @@
                 <w:noProof/>
                 <w:webHidden/>
               </w:rPr>
-              <w:instrText xml:space="preserve"> PAGEREF _Toc61795919 \h </w:instrText>
+              <w:instrText xml:space="preserve"> PAGEREF _Toc61799156 \h </w:instrText>
             </w:r>
             <w:r>
               <w:rPr>
@@ -2710,7 +2710,7 @@
               <w:szCs w:val="22"/>
             </w:rPr>
           </w:pPr>
-          <w:hyperlink w:anchor="_Toc61795920" w:history="1">
+          <w:hyperlink w:anchor="_Toc61799157" w:history="1">
             <w:r>
               <w:rPr>
                 <w:rStyle w:val="Hyperlink"/>
@@ -2737,7 +2737,7 @@
                 <w:noProof/>
                 <w:webHidden/>
               </w:rPr>
-              <w:instrText xml:space="preserve"> PAGEREF _Toc61795920 \h </w:instrText>
+              <w:instrText xml:space="preserve"> PAGEREF _Toc61799157 \h </w:instrText>
             </w:r>
             <w:r>
               <w:rPr>
@@ -2778,7 +2778,7 @@
               <w:szCs w:val="22"/>
             </w:rPr>
           </w:pPr>
-          <w:hyperlink w:anchor="_Toc61795921" w:history="1">
+          <w:hyperlink w:anchor="_Toc61799158" w:history="1">
             <w:r>
               <w:rPr>
                 <w:rStyle w:val="Hyperlink"/>
@@ -2805,7 +2805,7 @@
                 <w:noProof/>
                 <w:webHidden/>
               </w:rPr>
-              <w:instrText xml:space="preserve"> PAGEREF _Toc61795921 \h </w:instrText>
+              <w:instrText xml:space="preserve"> PAGEREF _Toc61799158 \h </w:instrText>
             </w:r>
             <w:r>
               <w:rPr>
@@ -2849,13 +2849,13 @@
               <w:szCs w:val="22"/>
             </w:rPr>
           </w:pPr>
-          <w:hyperlink w:anchor="_Toc61795922" w:history="1">
+          <w:hyperlink w:anchor="_Toc61799159" w:history="1">
             <w:r>
               <w:rPr>
                 <w:rStyle w:val="Hyperlink"/>
                 <w:noProof/>
               </w:rPr>
-              <w:t>9.1 Hardware Requirements</w:t>
+              <w:t>9.1 Hardware Requirements for the research</w:t>
             </w:r>
             <w:r>
               <w:rPr>
@@ -2876,7 +2876,7 @@
                 <w:noProof/>
                 <w:webHidden/>
               </w:rPr>
-              <w:instrText xml:space="preserve"> PAGEREF _Toc61795922 \h </w:instrText>
+              <w:instrText xml:space="preserve"> PAGEREF _Toc61799159 \h </w:instrText>
             </w:r>
             <w:r>
               <w:rPr>
@@ -2920,13 +2920,13 @@
               <w:szCs w:val="22"/>
             </w:rPr>
           </w:pPr>
-          <w:hyperlink w:anchor="_Toc61795923" w:history="1">
+          <w:hyperlink w:anchor="_Toc61799160" w:history="1">
             <w:r>
               <w:rPr>
                 <w:rStyle w:val="Hyperlink"/>
                 <w:noProof/>
               </w:rPr>
-              <w:t>9.2 Software Requirements</w:t>
+              <w:t>9.2 Software Requirements for the research</w:t>
             </w:r>
             <w:r>
               <w:rPr>
@@ -2947,7 +2947,7 @@
                 <w:noProof/>
                 <w:webHidden/>
               </w:rPr>
-              <w:instrText xml:space="preserve"> PAGEREF _Toc61795923 \h </w:instrText>
+              <w:instrText xml:space="preserve"> PAGEREF _Toc61799160 \h </w:instrText>
             </w:r>
             <w:r>
               <w:rPr>
@@ -2988,7 +2988,7 @@
               <w:szCs w:val="22"/>
             </w:rPr>
           </w:pPr>
-          <w:hyperlink w:anchor="_Toc61795924" w:history="1">
+          <w:hyperlink w:anchor="_Toc61799161" w:history="1">
             <w:r>
               <w:rPr>
                 <w:rStyle w:val="Hyperlink"/>
@@ -3015,7 +3015,7 @@
                 <w:noProof/>
                 <w:webHidden/>
               </w:rPr>
-              <w:instrText xml:space="preserve"> PAGEREF _Toc61795924 \h </w:instrText>
+              <w:instrText xml:space="preserve"> PAGEREF _Toc61799161 \h </w:instrText>
             </w:r>
             <w:r>
               <w:rPr>
@@ -3059,7 +3059,7 @@
               <w:szCs w:val="22"/>
             </w:rPr>
           </w:pPr>
-          <w:hyperlink w:anchor="_Toc61795925" w:history="1">
+          <w:hyperlink w:anchor="_Toc61799162" w:history="1">
             <w:r>
               <w:rPr>
                 <w:rStyle w:val="Hyperlink"/>
@@ -3086,7 +3086,7 @@
                 <w:noProof/>
                 <w:webHidden/>
               </w:rPr>
-              <w:instrText xml:space="preserve"> PAGEREF _Toc61795925 \h </w:instrText>
+              <w:instrText xml:space="preserve"> PAGEREF _Toc61799162 \h </w:instrText>
             </w:r>
             <w:r>
               <w:rPr>
@@ -3127,7 +3127,7 @@
               <w:szCs w:val="22"/>
             </w:rPr>
           </w:pPr>
-          <w:hyperlink w:anchor="_Toc61795926" w:history="1">
+          <w:hyperlink w:anchor="_Toc61799163" w:history="1">
             <w:r>
               <w:rPr>
                 <w:rStyle w:val="Hyperlink"/>
@@ -3154,7 +3154,7 @@
                 <w:noProof/>
                 <w:webHidden/>
               </w:rPr>
-              <w:instrText xml:space="preserve"> PAGEREF _Toc61795926 \h </w:instrText>
+              <w:instrText xml:space="preserve"> PAGEREF _Toc61799163 \h </w:instrText>
             </w:r>
             <w:r>
               <w:rPr>
@@ -3195,7 +3195,7 @@
               <w:szCs w:val="22"/>
             </w:rPr>
           </w:pPr>
-          <w:hyperlink w:anchor="_Toc61795927" w:history="1">
+          <w:hyperlink w:anchor="_Toc61799164" w:history="1">
             <w:r>
               <w:rPr>
                 <w:rStyle w:val="Hyperlink"/>
@@ -3222,7 +3222,7 @@
                 <w:noProof/>
                 <w:webHidden/>
               </w:rPr>
-              <w:instrText xml:space="preserve"> PAGEREF _Toc61795927 \h </w:instrText>
+              <w:instrText xml:space="preserve"> PAGEREF _Toc61799164 \h </w:instrText>
             </w:r>
             <w:r>
               <w:rPr>
@@ -3242,7 +3242,7 @@
                 <w:noProof/>
                 <w:webHidden/>
               </w:rPr>
-              <w:t>19</w:t>
+              <w:t>20</w:t>
             </w:r>
             <w:r>
               <w:rPr>
@@ -3292,7 +3292,7 @@
       </w:pPr>
       <w:bookmarkStart w:id="0" w:name="abstract"/>
       <w:bookmarkStart w:id="1" w:name="_Toc61617407"/>
-      <w:bookmarkStart w:id="2" w:name="_Toc61795887"/>
+      <w:bookmarkStart w:id="2" w:name="_Toc61799124"/>
       <w:r>
         <w:lastRenderedPageBreak/>
         <w:t>Abstract</w:t>
@@ -3939,7 +3939,7 @@
       </w:pPr>
       <w:bookmarkStart w:id="4" w:name="_Toc61617409"/>
       <w:bookmarkStart w:id="5" w:name="background-and-related-research"/>
-      <w:bookmarkStart w:id="6" w:name="_Toc61795888"/>
+      <w:bookmarkStart w:id="6" w:name="_Toc61799125"/>
       <w:bookmarkEnd w:id="3"/>
       <w:r>
         <w:lastRenderedPageBreak/>
@@ -4053,7 +4053,7 @@
       <w:pPr>
         <w:pStyle w:val="Heading2"/>
       </w:pPr>
-      <w:bookmarkStart w:id="8" w:name="_Toc61795889"/>
+      <w:bookmarkStart w:id="8" w:name="_Toc61799126"/>
       <w:r>
         <w:t>1</w:t>
       </w:r>
@@ -4533,7 +4533,7 @@
       <w:pPr>
         <w:pStyle w:val="Heading2"/>
       </w:pPr>
-      <w:bookmarkStart w:id="9" w:name="_Toc61795890"/>
+      <w:bookmarkStart w:id="9" w:name="_Toc61799127"/>
       <w:r>
         <w:lastRenderedPageBreak/>
         <w:t>1</w:t>
@@ -5223,7 +5223,7 @@
       <w:pPr>
         <w:pStyle w:val="Heading1"/>
       </w:pPr>
-      <w:bookmarkStart w:id="10" w:name="_Toc61795891"/>
+      <w:bookmarkStart w:id="10" w:name="_Toc61799128"/>
       <w:r>
         <w:lastRenderedPageBreak/>
         <w:t>3</w:t>
@@ -5402,7 +5402,7 @@
       <w:pPr>
         <w:pStyle w:val="Heading1"/>
       </w:pPr>
-      <w:bookmarkStart w:id="13" w:name="_Toc61795892"/>
+      <w:bookmarkStart w:id="13" w:name="_Toc61799129"/>
       <w:r>
         <w:t>4</w:t>
       </w:r>
@@ -5635,7 +5635,7 @@
       <w:pPr>
         <w:pStyle w:val="Heading2"/>
       </w:pPr>
-      <w:bookmarkStart w:id="14" w:name="_Toc61795893"/>
+      <w:bookmarkStart w:id="14" w:name="_Toc61799130"/>
       <w:r>
         <w:t xml:space="preserve">4.1 </w:t>
       </w:r>
@@ -6148,7 +6148,7 @@
       <w:pPr>
         <w:pStyle w:val="Heading2"/>
       </w:pPr>
-      <w:bookmarkStart w:id="15" w:name="_Toc61795894"/>
+      <w:bookmarkStart w:id="15" w:name="_Toc61799131"/>
       <w:r>
         <w:t xml:space="preserve">4.2 </w:t>
       </w:r>
@@ -6214,13 +6214,7 @@
         <w:rPr>
           <w:rFonts w:ascii="Times New Roman" w:hAnsi="Times New Roman" w:cs="Times New Roman"/>
         </w:rPr>
-        <w:t xml:space="preserve">better </w:t>
-      </w:r>
-      <w:r>
-        <w:rPr>
-          <w:rFonts w:ascii="Times New Roman" w:hAnsi="Times New Roman" w:cs="Times New Roman"/>
-        </w:rPr>
-        <w:t>perform customer attrition</w:t>
+        <w:t>perform customer attrition better</w:t>
       </w:r>
       <w:r>
         <w:rPr>
@@ -6233,7 +6227,7 @@
       <w:pPr>
         <w:pStyle w:val="Heading2"/>
       </w:pPr>
-      <w:bookmarkStart w:id="16" w:name="_Toc61795895"/>
+      <w:bookmarkStart w:id="16" w:name="_Toc61799132"/>
       <w:r>
         <w:t xml:space="preserve">4.3 </w:t>
       </w:r>
@@ -6611,10 +6605,26 @@
     </w:p>
     <w:p>
       <w:pPr>
+        <w:rPr>
+          <w:rFonts w:ascii="Times New Roman" w:eastAsiaTheme="majorEastAsia" w:hAnsi="Times New Roman" w:cs="Times New Roman"/>
+          <w:b/>
+          <w:bCs/>
+          <w:color w:val="4F81BD" w:themeColor="accent1"/>
+          <w:sz w:val="28"/>
+          <w:szCs w:val="32"/>
+        </w:rPr>
+      </w:pPr>
+      <w:bookmarkStart w:id="17" w:name="_Toc61799133"/>
+      <w:r>
+        <w:br w:type="page"/>
+      </w:r>
+    </w:p>
+    <w:p>
+      <w:pPr>
         <w:pStyle w:val="Heading2"/>
       </w:pPr>
-      <w:bookmarkStart w:id="17" w:name="_Toc61795896"/>
-      <w:r>
+      <w:r>
+        <w:lastRenderedPageBreak/>
         <w:t>4.</w:t>
       </w:r>
       <w:r>
@@ -6652,14 +6662,7 @@
         <w:rPr>
           <w:rFonts w:ascii="Times New Roman" w:hAnsi="Times New Roman" w:cs="Times New Roman"/>
         </w:rPr>
-        <w:t xml:space="preserve">pre-processing of data with Principle Component Analysis, multiple machine learning models were applied on customer data to determine the customers that will churn. The models of </w:t>
-      </w:r>
-      <w:r>
-        <w:rPr>
-          <w:rFonts w:ascii="Times New Roman" w:hAnsi="Times New Roman" w:cs="Times New Roman"/>
-        </w:rPr>
-        <w:lastRenderedPageBreak/>
-        <w:t xml:space="preserve">neural networks, support vector machines, multi-layer perceptron and Bayesian networks were applied </w:t>
+        <w:t xml:space="preserve">pre-processing of data with Principle Component Analysis, multiple machine learning models were applied on customer data to determine the customers that will churn. The models of neural networks, support vector machines, multi-layer perceptron and Bayesian networks were applied </w:t>
       </w:r>
       <w:r>
         <w:rPr>
@@ -6954,7 +6957,7 @@
       <w:pPr>
         <w:pStyle w:val="Heading1"/>
       </w:pPr>
-      <w:bookmarkStart w:id="20" w:name="_Toc61795897"/>
+      <w:bookmarkStart w:id="20" w:name="_Toc61799134"/>
       <w:r>
         <w:lastRenderedPageBreak/>
         <w:t>5</w:t>
@@ -7223,17 +7226,77 @@
       <w:pPr>
         <w:pStyle w:val="Heading1"/>
       </w:pPr>
-      <w:bookmarkStart w:id="23" w:name="_Toc61795898"/>
+      <w:bookmarkStart w:id="23" w:name="_Toc61799135"/>
       <w:r>
         <w:lastRenderedPageBreak/>
         <w:t>6</w:t>
       </w:r>
       <w:r>
-        <w:t>. Significance of the study</w:t>
+        <w:t xml:space="preserve">. Significance of the </w:t>
       </w:r>
       <w:bookmarkEnd w:id="21"/>
       <w:bookmarkEnd w:id="22"/>
+      <w:r>
+        <w:t>research</w:t>
+      </w:r>
       <w:bookmarkEnd w:id="23"/>
+    </w:p>
+    <w:p>
+      <w:pPr>
+        <w:pStyle w:val="BodyText"/>
+        <w:spacing w:line="360" w:lineRule="auto"/>
+        <w:rPr>
+          <w:rFonts w:ascii="Times New Roman" w:hAnsi="Times New Roman" w:cs="Times New Roman"/>
+        </w:rPr>
+      </w:pPr>
+      <w:r>
+        <w:rPr>
+          <w:rFonts w:ascii="Times New Roman" w:hAnsi="Times New Roman" w:cs="Times New Roman"/>
+        </w:rPr>
+        <w:t>The research is contributing to the explanation and interpretation of the prediction of various predictive models to support decision making and increase the bottom line of the company by flagging customers that are going to churn</w:t>
+      </w:r>
+      <w:r>
+        <w:rPr>
+          <w:rFonts w:ascii="Times New Roman" w:hAnsi="Times New Roman" w:cs="Times New Roman"/>
+        </w:rPr>
+        <w:t xml:space="preserve">. </w:t>
+      </w:r>
+      <w:r>
+        <w:rPr>
+          <w:rFonts w:ascii="Times New Roman" w:hAnsi="Times New Roman" w:cs="Times New Roman"/>
+        </w:rPr>
+        <w:t xml:space="preserve">This will help customer allocate budget and time to the customers that are likely to churn by </w:t>
+      </w:r>
+      <w:r>
+        <w:rPr>
+          <w:rFonts w:ascii="Times New Roman" w:hAnsi="Times New Roman" w:cs="Times New Roman"/>
+        </w:rPr>
+        <w:t xml:space="preserve">running targeted campaigns. The sales team will be able to offer value-adds to the high-risk and high-value customers. This can help the company document the pain points faced by </w:t>
+      </w:r>
+      <w:r>
+        <w:rPr>
+          <w:rFonts w:ascii="Times New Roman" w:hAnsi="Times New Roman" w:cs="Times New Roman"/>
+        </w:rPr>
+        <w:t>its</w:t>
+      </w:r>
+      <w:r>
+        <w:rPr>
+          <w:rFonts w:ascii="Times New Roman" w:hAnsi="Times New Roman" w:cs="Times New Roman"/>
+        </w:rPr>
+        <w:t xml:space="preserve"> customers and can ultimately help aid in </w:t>
+      </w:r>
+      <w:r>
+        <w:rPr>
+          <w:rFonts w:ascii="Times New Roman" w:hAnsi="Times New Roman" w:cs="Times New Roman"/>
+        </w:rPr>
+        <w:t>fundamental</w:t>
+      </w:r>
+      <w:r>
+        <w:rPr>
+          <w:rFonts w:ascii="Times New Roman" w:hAnsi="Times New Roman" w:cs="Times New Roman"/>
+        </w:rPr>
+        <w:t xml:space="preserve"> policy changes that can increase the overall profit.</w:t>
+      </w:r>
     </w:p>
     <w:p>
       <w:pPr>
@@ -7241,7 +7304,7 @@
       </w:pPr>
       <w:bookmarkStart w:id="24" w:name="scope-of-the-study"/>
       <w:bookmarkStart w:id="25" w:name="_Toc61617415"/>
-      <w:bookmarkStart w:id="26" w:name="_Toc61795899"/>
+      <w:bookmarkStart w:id="26" w:name="_Toc61799136"/>
       <w:r>
         <w:t>7</w:t>
       </w:r>
@@ -7251,6 +7314,133 @@
       <w:bookmarkEnd w:id="24"/>
       <w:bookmarkEnd w:id="25"/>
       <w:bookmarkEnd w:id="26"/>
+    </w:p>
+    <w:p>
+      <w:pPr>
+        <w:pStyle w:val="BodyText"/>
+        <w:spacing w:line="360" w:lineRule="auto"/>
+        <w:rPr>
+          <w:rFonts w:ascii="Times New Roman" w:hAnsi="Times New Roman" w:cs="Times New Roman"/>
+        </w:rPr>
+      </w:pPr>
+      <w:r>
+        <w:rPr>
+          <w:rFonts w:ascii="Times New Roman" w:hAnsi="Times New Roman" w:cs="Times New Roman"/>
+        </w:rPr>
+        <w:t xml:space="preserve">Due to the limitation of the time frame in this </w:t>
+      </w:r>
+      <w:r>
+        <w:rPr>
+          <w:rFonts w:ascii="Times New Roman" w:hAnsi="Times New Roman" w:cs="Times New Roman"/>
+        </w:rPr>
+        <w:t>research, the</w:t>
+      </w:r>
+      <w:r>
+        <w:rPr>
+          <w:rFonts w:ascii="Times New Roman" w:hAnsi="Times New Roman" w:cs="Times New Roman"/>
+        </w:rPr>
+        <w:t xml:space="preserve"> scope of the research will be limited to the below points:</w:t>
+      </w:r>
+    </w:p>
+    <w:p>
+      <w:pPr>
+        <w:pStyle w:val="BodyText"/>
+        <w:numPr>
+          <w:ilvl w:val="0"/>
+          <w:numId w:val="24"/>
+        </w:numPr>
+        <w:spacing w:line="360" w:lineRule="auto"/>
+        <w:rPr>
+          <w:rFonts w:ascii="Times New Roman" w:hAnsi="Times New Roman" w:cs="Times New Roman"/>
+        </w:rPr>
+      </w:pPr>
+      <w:r>
+        <w:rPr>
+          <w:rFonts w:ascii="Times New Roman" w:hAnsi="Times New Roman" w:cs="Times New Roman"/>
+        </w:rPr>
+        <w:t>The data for the study has directly been obtained from the authorized source</w:t>
+      </w:r>
+      <w:r>
+        <w:rPr>
+          <w:rFonts w:ascii="Times New Roman" w:hAnsi="Times New Roman" w:cs="Times New Roman"/>
+        </w:rPr>
+        <w:t>,</w:t>
+      </w:r>
+      <w:r>
+        <w:rPr>
+          <w:rFonts w:ascii="Times New Roman" w:hAnsi="Times New Roman" w:cs="Times New Roman"/>
+        </w:rPr>
+        <w:t xml:space="preserve"> and data validation will not be part of this research</w:t>
+      </w:r>
+    </w:p>
+    <w:p>
+      <w:pPr>
+        <w:pStyle w:val="BodyText"/>
+        <w:numPr>
+          <w:ilvl w:val="0"/>
+          <w:numId w:val="24"/>
+        </w:numPr>
+        <w:spacing w:line="360" w:lineRule="auto"/>
+        <w:rPr>
+          <w:rFonts w:ascii="Times New Roman" w:hAnsi="Times New Roman" w:cs="Times New Roman"/>
+        </w:rPr>
+      </w:pPr>
+      <w:r>
+        <w:rPr>
+          <w:rFonts w:ascii="Times New Roman" w:hAnsi="Times New Roman" w:cs="Times New Roman"/>
+        </w:rPr>
+        <w:t>The research will include the development and evaluation of various machine learning algorithms. The latest algorithms such as Neural Networks and Deep learning will not be considered as a part of this study due to a lack of resources and time</w:t>
+      </w:r>
+    </w:p>
+    <w:p>
+      <w:pPr>
+        <w:pStyle w:val="BodyText"/>
+        <w:numPr>
+          <w:ilvl w:val="0"/>
+          <w:numId w:val="24"/>
+        </w:numPr>
+        <w:spacing w:line="360" w:lineRule="auto"/>
+        <w:rPr>
+          <w:rFonts w:ascii="Times New Roman" w:hAnsi="Times New Roman" w:cs="Times New Roman"/>
+        </w:rPr>
+      </w:pPr>
+      <w:r>
+        <w:rPr>
+          <w:rFonts w:ascii="Times New Roman" w:hAnsi="Times New Roman" w:cs="Times New Roman"/>
+        </w:rPr>
+        <w:t>The study will limit the use of classification algorithms such as logistic regression, decision tree, K-nearest Neighbour as a part of interpretable models, whereas random forest, support vector machine, gradient boosting and XGBoost will be leveraged as black</w:t>
+      </w:r>
+      <w:r>
+        <w:rPr>
+          <w:rFonts w:ascii="Times New Roman" w:hAnsi="Times New Roman" w:cs="Times New Roman"/>
+        </w:rPr>
+        <w:t>-</w:t>
+      </w:r>
+      <w:r>
+        <w:rPr>
+          <w:rFonts w:ascii="Times New Roman" w:hAnsi="Times New Roman" w:cs="Times New Roman"/>
+        </w:rPr>
+        <w:t>box models for this study</w:t>
+      </w:r>
+    </w:p>
+    <w:p>
+      <w:pPr>
+        <w:pStyle w:val="BodyText"/>
+        <w:numPr>
+          <w:ilvl w:val="0"/>
+          <w:numId w:val="24"/>
+        </w:numPr>
+        <w:spacing w:line="360" w:lineRule="auto"/>
+        <w:rPr>
+          <w:rFonts w:ascii="Times New Roman" w:hAnsi="Times New Roman" w:cs="Times New Roman"/>
+        </w:rPr>
+      </w:pPr>
+      <w:r>
+        <w:rPr>
+          <w:rFonts w:ascii="Times New Roman" w:hAnsi="Times New Roman" w:cs="Times New Roman"/>
+        </w:rPr>
+        <w:t>The research will be limited to the comparison of the latest technologies around global and local model agnostic methods</w:t>
+      </w:r>
     </w:p>
     <w:p>
       <w:pPr>
@@ -7277,16 +7467,13 @@
       <w:pPr>
         <w:pStyle w:val="Heading1"/>
       </w:pPr>
-      <w:bookmarkStart w:id="29" w:name="_Toc61795900"/>
+      <w:bookmarkStart w:id="29" w:name="_Toc61799137"/>
       <w:r>
         <w:lastRenderedPageBreak/>
         <w:t>8</w:t>
       </w:r>
       <w:r>
-        <w:t xml:space="preserve">. Research </w:t>
-      </w:r>
-      <w:r>
-        <w:t>Methodology</w:t>
+        <w:t>. Research Methodology</w:t>
       </w:r>
       <w:bookmarkEnd w:id="27"/>
       <w:bookmarkEnd w:id="28"/>
@@ -7296,15 +7483,12 @@
       <w:pPr>
         <w:pStyle w:val="Heading2"/>
       </w:pPr>
-      <w:bookmarkStart w:id="30" w:name="_Toc61795901"/>
+      <w:bookmarkStart w:id="30" w:name="_Toc61799138"/>
       <w:r>
         <w:t>8.1</w:t>
       </w:r>
       <w:r>
-        <w:t xml:space="preserve"> Business </w:t>
-      </w:r>
-      <w:r>
-        <w:t>Understanding</w:t>
+        <w:t xml:space="preserve"> Business Understanding</w:t>
       </w:r>
       <w:bookmarkEnd w:id="30"/>
     </w:p>
@@ -7513,7 +7697,7 @@
       <w:pPr>
         <w:pStyle w:val="Heading2"/>
       </w:pPr>
-      <w:bookmarkStart w:id="31" w:name="_Toc61795902"/>
+      <w:bookmarkStart w:id="31" w:name="_Toc61799139"/>
       <w:r>
         <w:t>8.2</w:t>
       </w:r>
@@ -7951,7 +8135,7 @@
       <w:pPr>
         <w:pStyle w:val="Heading2"/>
       </w:pPr>
-      <w:bookmarkStart w:id="32" w:name="_Toc61795903"/>
+      <w:bookmarkStart w:id="32" w:name="_Toc61799140"/>
       <w:r>
         <w:t>8.3</w:t>
       </w:r>
@@ -7991,7 +8175,7 @@
       <w:pPr>
         <w:pStyle w:val="Heading2"/>
       </w:pPr>
-      <w:bookmarkStart w:id="33" w:name="_Toc61795904"/>
+      <w:bookmarkStart w:id="33" w:name="_Toc61799141"/>
       <w:r>
         <w:t>8.3.</w:t>
       </w:r>
@@ -8066,7 +8250,21 @@
         <w:rPr>
           <w:rFonts w:ascii="Times New Roman" w:hAnsi="Times New Roman" w:cs="Times New Roman"/>
         </w:rPr>
-        <w:t xml:space="preserve"> we will decide if we can proceed with all the columns to the next step if we have to drop columns based on missing value percentage or employ methods such as mean imputation, mode imputation, deletion of rows</w:t>
+        <w:t xml:space="preserve"> we will decide if we can proceed with all the columns to the next step if we </w:t>
+      </w:r>
+      <w:proofErr w:type="gramStart"/>
+      <w:r>
+        <w:rPr>
+          <w:rFonts w:ascii="Times New Roman" w:hAnsi="Times New Roman" w:cs="Times New Roman"/>
+        </w:rPr>
+        <w:t>have to</w:t>
+      </w:r>
+      <w:proofErr w:type="gramEnd"/>
+      <w:r>
+        <w:rPr>
+          <w:rFonts w:ascii="Times New Roman" w:hAnsi="Times New Roman" w:cs="Times New Roman"/>
+        </w:rPr>
+        <w:t xml:space="preserve"> drop columns based on missing value percentage or employ methods such as mean imputation, mode imputation, deletion of rows</w:t>
       </w:r>
       <w:r>
         <w:rPr>
@@ -8116,6 +8314,19 @@
     </w:p>
     <w:p>
       <w:pPr>
+        <w:rPr>
+          <w:rFonts w:ascii="Times New Roman" w:hAnsi="Times New Roman" w:cs="Times New Roman"/>
+        </w:rPr>
+      </w:pPr>
+      <w:r>
+        <w:rPr>
+          <w:rFonts w:ascii="Times New Roman" w:hAnsi="Times New Roman" w:cs="Times New Roman"/>
+        </w:rPr>
+        <w:br w:type="page"/>
+      </w:r>
+    </w:p>
+    <w:p>
+      <w:pPr>
         <w:pStyle w:val="BodyText"/>
         <w:spacing w:line="360" w:lineRule="auto"/>
         <w:rPr>
@@ -8126,6 +8337,7 @@
         <w:rPr>
           <w:rFonts w:ascii="Times New Roman" w:hAnsi="Times New Roman" w:cs="Times New Roman"/>
         </w:rPr>
+        <w:lastRenderedPageBreak/>
         <w:t>We will also perform outlier analysis and understand the skewness of the data to understand the feature</w:t>
       </w:r>
       <w:r>
@@ -8186,14 +8398,7 @@
         <w:rPr>
           <w:rFonts w:ascii="Times New Roman" w:hAnsi="Times New Roman" w:cs="Times New Roman"/>
         </w:rPr>
-        <w:t xml:space="preserve">proceed to perform univariate analysis. This will help us understand and map out the </w:t>
-      </w:r>
-      <w:r>
-        <w:rPr>
-          <w:rFonts w:ascii="Times New Roman" w:hAnsi="Times New Roman" w:cs="Times New Roman"/>
-        </w:rPr>
-        <w:lastRenderedPageBreak/>
-        <w:t xml:space="preserve">inherent properties and distributions of each attribute. </w:t>
+        <w:t xml:space="preserve">proceed to perform univariate analysis. This will help us understand and map out the inherent properties and distributions of each attribute. </w:t>
       </w:r>
       <w:r>
         <w:rPr>
@@ -8224,7 +8429,7 @@
       <w:pPr>
         <w:pStyle w:val="Heading3"/>
       </w:pPr>
-      <w:bookmarkStart w:id="34" w:name="_Toc61795905"/>
+      <w:bookmarkStart w:id="34" w:name="_Toc61799142"/>
       <w:r>
         <w:t>8.3.</w:t>
       </w:r>
@@ -8259,19 +8464,11 @@
         </w:rPr>
         <w:t xml:space="preserve">the </w:t>
       </w:r>
-      <w:proofErr w:type="spellStart"/>
-      <w:r>
-        <w:rPr>
-          <w:rFonts w:ascii="Times New Roman" w:hAnsi="Times New Roman" w:cs="Times New Roman"/>
-        </w:rPr>
-        <w:t>most</w:t>
-      </w:r>
-      <w:proofErr w:type="spellEnd"/>
-      <w:r>
-        <w:rPr>
-          <w:rFonts w:ascii="Times New Roman" w:hAnsi="Times New Roman" w:cs="Times New Roman"/>
-        </w:rPr>
-        <w:t xml:space="preserve"> value from the dataset. We can perform steps such as one-hot encoding on the features that of type object.</w:t>
+      <w:r>
+        <w:rPr>
+          <w:rFonts w:ascii="Times New Roman" w:hAnsi="Times New Roman" w:cs="Times New Roman"/>
+        </w:rPr>
+        <w:t>most value from the dataset. We can perform steps such as one-hot encoding on the features that of type object.</w:t>
       </w:r>
       <w:r>
         <w:rPr>
@@ -8424,7 +8621,7 @@
       <w:pPr>
         <w:pStyle w:val="Heading3"/>
       </w:pPr>
-      <w:bookmarkStart w:id="35" w:name="_Toc61795906"/>
+      <w:bookmarkStart w:id="35" w:name="_Toc61799143"/>
       <w:r>
         <w:t>8.3.</w:t>
       </w:r>
@@ -8482,7 +8679,7 @@
       <w:pPr>
         <w:pStyle w:val="Heading2"/>
       </w:pPr>
-      <w:bookmarkStart w:id="36" w:name="_Toc61795907"/>
+      <w:bookmarkStart w:id="36" w:name="_Toc61799144"/>
       <w:r>
         <w:lastRenderedPageBreak/>
         <w:t>8.4</w:t>
@@ -8553,7 +8750,7 @@
       <w:pPr>
         <w:pStyle w:val="Heading3"/>
       </w:pPr>
-      <w:bookmarkStart w:id="37" w:name="_Toc61795908"/>
+      <w:bookmarkStart w:id="37" w:name="_Toc61799145"/>
       <w:r>
         <w:t>8.4.1</w:t>
       </w:r>
@@ -8584,7 +8781,7 @@
       <w:pPr>
         <w:pStyle w:val="Heading3"/>
       </w:pPr>
-      <w:bookmarkStart w:id="38" w:name="_Toc61795909"/>
+      <w:bookmarkStart w:id="38" w:name="_Toc61799146"/>
       <w:r>
         <w:t>8</w:t>
       </w:r>
@@ -8595,10 +8792,7 @@
         <w:t xml:space="preserve"> </w:t>
       </w:r>
       <w:r>
-        <w:t xml:space="preserve">Test </w:t>
-      </w:r>
-      <w:r>
-        <w:t>Designing</w:t>
+        <w:t>Test Designing</w:t>
       </w:r>
       <w:bookmarkEnd w:id="38"/>
     </w:p>
@@ -8675,7 +8869,7 @@
       <w:pPr>
         <w:pStyle w:val="Heading3"/>
       </w:pPr>
-      <w:bookmarkStart w:id="39" w:name="_Toc61795910"/>
+      <w:bookmarkStart w:id="39" w:name="_Toc61799147"/>
       <w:r>
         <w:t>8.4.3</w:t>
       </w:r>
@@ -8701,94 +8895,101 @@
         </w:rPr>
         <w:t xml:space="preserve">After the </w:t>
       </w:r>
-      <w:bookmarkStart w:id="40" w:name="_GoBack"/>
+      <w:r>
+        <w:rPr>
+          <w:rFonts w:ascii="Times New Roman" w:hAnsi="Times New Roman" w:cs="Times New Roman"/>
+        </w:rPr>
+        <w:t>model</w:t>
+      </w:r>
+      <w:r>
+        <w:rPr>
+          <w:rFonts w:ascii="Times New Roman" w:hAnsi="Times New Roman" w:cs="Times New Roman"/>
+        </w:rPr>
+        <w:t>,</w:t>
+      </w:r>
+      <w:r>
+        <w:rPr>
+          <w:rFonts w:ascii="Times New Roman" w:hAnsi="Times New Roman" w:cs="Times New Roman"/>
+        </w:rPr>
+        <w:t xml:space="preserve"> as mentioned earlier</w:t>
+      </w:r>
+      <w:r>
+        <w:rPr>
+          <w:rFonts w:ascii="Times New Roman" w:hAnsi="Times New Roman" w:cs="Times New Roman"/>
+        </w:rPr>
+        <w:t>,</w:t>
+      </w:r>
+      <w:r>
+        <w:rPr>
+          <w:rFonts w:ascii="Times New Roman" w:hAnsi="Times New Roman" w:cs="Times New Roman"/>
+        </w:rPr>
+        <w:t xml:space="preserve"> building steps are performed, we shall now proceed to perform more iterations on the models correspondingly analyzing model performance with each iteration. This can include monitoring p-values, the number of features, model performance, variance inflation factor scores which would differ across models.</w:t>
+      </w:r>
+      <w:r>
+        <w:rPr>
+          <w:rFonts w:ascii="Times New Roman" w:hAnsi="Times New Roman" w:cs="Times New Roman"/>
+        </w:rPr>
+        <w:t xml:space="preserve"> The top selected models will now be the challenger models based on which the best model will be decided. On the given models, we will perform hyperparameter tuning </w:t>
+      </w:r>
+      <w:r>
+        <w:rPr>
+          <w:rFonts w:ascii="Times New Roman" w:hAnsi="Times New Roman" w:cs="Times New Roman"/>
+        </w:rPr>
+        <w:t>using previous learnings and</w:t>
+      </w:r>
+      <w:r>
+        <w:rPr>
+          <w:rFonts w:ascii="Times New Roman" w:hAnsi="Times New Roman" w:cs="Times New Roman"/>
+        </w:rPr>
+        <w:t xml:space="preserve"> methods such as Grid Search, Random Search</w:t>
+      </w:r>
+      <w:r>
+        <w:rPr>
+          <w:rFonts w:ascii="Times New Roman" w:hAnsi="Times New Roman" w:cs="Times New Roman"/>
+        </w:rPr>
+        <w:t>,</w:t>
+      </w:r>
+      <w:r>
+        <w:rPr>
+          <w:rFonts w:ascii="Times New Roman" w:hAnsi="Times New Roman" w:cs="Times New Roman"/>
+        </w:rPr>
+        <w:t xml:space="preserve"> and Bayesian optimization depending on the model considered.</w:t>
+      </w:r>
+    </w:p>
+    <w:p>
+      <w:pPr>
+        <w:pStyle w:val="Heading3"/>
+      </w:pPr>
+      <w:bookmarkStart w:id="40" w:name="_Toc61799148"/>
+      <w:r>
+        <w:t>8.4.4</w:t>
+      </w:r>
+      <w:r>
+        <w:t xml:space="preserve"> </w:t>
+      </w:r>
+      <w:r>
+        <w:t>Model Assessment</w:t>
+      </w:r>
       <w:bookmarkEnd w:id="40"/>
-      <w:r>
-        <w:rPr>
-          <w:rFonts w:ascii="Times New Roman" w:hAnsi="Times New Roman" w:cs="Times New Roman"/>
-        </w:rPr>
-        <w:t>model</w:t>
-      </w:r>
-      <w:r>
-        <w:rPr>
-          <w:rFonts w:ascii="Times New Roman" w:hAnsi="Times New Roman" w:cs="Times New Roman"/>
-        </w:rPr>
-        <w:t>,</w:t>
-      </w:r>
-      <w:r>
-        <w:rPr>
-          <w:rFonts w:ascii="Times New Roman" w:hAnsi="Times New Roman" w:cs="Times New Roman"/>
-        </w:rPr>
-        <w:t xml:space="preserve"> as mentioned earlier</w:t>
-      </w:r>
-      <w:r>
-        <w:rPr>
-          <w:rFonts w:ascii="Times New Roman" w:hAnsi="Times New Roman" w:cs="Times New Roman"/>
-        </w:rPr>
-        <w:t>,</w:t>
-      </w:r>
-      <w:r>
-        <w:rPr>
-          <w:rFonts w:ascii="Times New Roman" w:hAnsi="Times New Roman" w:cs="Times New Roman"/>
-        </w:rPr>
-        <w:t xml:space="preserve"> building steps are performed, we shall now proceed to perform more iterations on the models correspondingly analyzing model performance with each iteration. This can include monitoring p-values, the number of features, model performance, variance inflation factor scores which would differ across models.</w:t>
-      </w:r>
-      <w:r>
-        <w:rPr>
-          <w:rFonts w:ascii="Times New Roman" w:hAnsi="Times New Roman" w:cs="Times New Roman"/>
-        </w:rPr>
-        <w:t xml:space="preserve"> The top selected models will now be the challenger models based on which the best model will be decided. On the given models, we will perform hyperparameter tuning </w:t>
-      </w:r>
-      <w:r>
-        <w:rPr>
-          <w:rFonts w:ascii="Times New Roman" w:hAnsi="Times New Roman" w:cs="Times New Roman"/>
-        </w:rPr>
-        <w:t>using previous learnings and</w:t>
-      </w:r>
-      <w:r>
-        <w:rPr>
-          <w:rFonts w:ascii="Times New Roman" w:hAnsi="Times New Roman" w:cs="Times New Roman"/>
-        </w:rPr>
-        <w:t xml:space="preserve"> methods such as Grid Search, Random Search</w:t>
-      </w:r>
-      <w:r>
-        <w:rPr>
-          <w:rFonts w:ascii="Times New Roman" w:hAnsi="Times New Roman" w:cs="Times New Roman"/>
-        </w:rPr>
-        <w:t>,</w:t>
-      </w:r>
-      <w:r>
-        <w:rPr>
-          <w:rFonts w:ascii="Times New Roman" w:hAnsi="Times New Roman" w:cs="Times New Roman"/>
-        </w:rPr>
-        <w:t xml:space="preserve"> and Bayesian optimization depending on the model considered.</w:t>
-      </w:r>
-    </w:p>
-    <w:p>
-      <w:pPr>
-        <w:pStyle w:val="Heading3"/>
-      </w:pPr>
-      <w:bookmarkStart w:id="41" w:name="_Toc61795911"/>
-      <w:r>
-        <w:t>8.4.4</w:t>
-      </w:r>
-      <w:r>
-        <w:t xml:space="preserve"> </w:t>
-      </w:r>
-      <w:r>
-        <w:t>Model Assessment</w:t>
-      </w:r>
-      <w:bookmarkEnd w:id="41"/>
     </w:p>
     <w:p>
       <w:pPr>
         <w:pStyle w:val="BodyText"/>
         <w:spacing w:line="360" w:lineRule="auto"/>
-      </w:pPr>
-      <w:r>
+        <w:rPr>
+          <w:rFonts w:ascii="Times New Roman" w:hAnsi="Times New Roman" w:cs="Times New Roman"/>
+        </w:rPr>
+      </w:pPr>
+      <w:r>
+        <w:rPr>
+          <w:rFonts w:ascii="Times New Roman" w:hAnsi="Times New Roman" w:cs="Times New Roman"/>
+        </w:rPr>
         <w:t xml:space="preserve">For any models to be used by the business, model assessment is a critical part f the process. As we develop models from the eyes of a Data Scientist up until this point, for the business to leverage the model, we will need to take </w:t>
       </w:r>
       <w:r>
+        <w:rPr>
+          <w:rFonts w:ascii="Times New Roman" w:hAnsi="Times New Roman" w:cs="Times New Roman"/>
+        </w:rPr>
         <w:t xml:space="preserve">steps to ensure that the predictions are as expected. </w:t>
       </w:r>
     </w:p>
@@ -8796,30 +8997,71 @@
       <w:pPr>
         <w:pStyle w:val="BodyText"/>
         <w:spacing w:line="360" w:lineRule="auto"/>
-      </w:pPr>
-      <w:r>
+        <w:rPr>
+          <w:rFonts w:ascii="Times New Roman" w:hAnsi="Times New Roman" w:cs="Times New Roman"/>
+        </w:rPr>
+      </w:pPr>
+      <w:r>
+        <w:rPr>
+          <w:rFonts w:ascii="Times New Roman" w:hAnsi="Times New Roman" w:cs="Times New Roman"/>
+        </w:rPr>
         <w:lastRenderedPageBreak/>
         <w:t xml:space="preserve">Model </w:t>
       </w:r>
       <w:r>
+        <w:rPr>
+          <w:rFonts w:ascii="Times New Roman" w:hAnsi="Times New Roman" w:cs="Times New Roman"/>
+        </w:rPr>
         <w:t xml:space="preserve">interpretability </w:t>
       </w:r>
       <w:r>
+        <w:rPr>
+          <w:rFonts w:ascii="Times New Roman" w:hAnsi="Times New Roman" w:cs="Times New Roman"/>
+        </w:rPr>
         <w:t xml:space="preserve">is </w:t>
       </w:r>
       <w:r>
+        <w:rPr>
+          <w:rFonts w:ascii="Times New Roman" w:hAnsi="Times New Roman" w:cs="Times New Roman"/>
+        </w:rPr>
         <w:t>vital to the functioning of the business as they would like to understand the customers that are likely to churn and</w:t>
       </w:r>
       <w:r>
-        <w:t xml:space="preserve"> gain insights as to why. This is </w:t>
-      </w:r>
-      <w:r>
-        <w:t>why we are in the model assessment stage; we will need to focus on actionable insights and provide the business with the customer behaviour patterns</w:t>
-      </w:r>
-      <w:r>
+        <w:rPr>
+          <w:rFonts w:ascii="Times New Roman" w:hAnsi="Times New Roman" w:cs="Times New Roman"/>
+        </w:rPr>
+        <w:t xml:space="preserve"> gain insights as to why. </w:t>
+      </w:r>
+      <w:proofErr w:type="gramStart"/>
+      <w:r>
+        <w:rPr>
+          <w:rFonts w:ascii="Times New Roman" w:hAnsi="Times New Roman" w:cs="Times New Roman"/>
+        </w:rPr>
+        <w:t xml:space="preserve">This is </w:t>
+      </w:r>
+      <w:r>
+        <w:rPr>
+          <w:rFonts w:ascii="Times New Roman" w:hAnsi="Times New Roman" w:cs="Times New Roman"/>
+        </w:rPr>
+        <w:t>why</w:t>
+      </w:r>
+      <w:proofErr w:type="gramEnd"/>
+      <w:r>
+        <w:rPr>
+          <w:rFonts w:ascii="Times New Roman" w:hAnsi="Times New Roman" w:cs="Times New Roman"/>
+        </w:rPr>
+        <w:t xml:space="preserve"> we are in the model assessment stage; we will need to focus on actionable insights and provide the business with the customer behaviour patterns</w:t>
+      </w:r>
+      <w:r>
+        <w:rPr>
+          <w:rFonts w:ascii="Times New Roman" w:hAnsi="Times New Roman" w:cs="Times New Roman"/>
+        </w:rPr>
         <w:t xml:space="preserve"> linked with the high likelihood of churn</w:t>
       </w:r>
       <w:r>
+        <w:rPr>
+          <w:rFonts w:ascii="Times New Roman" w:hAnsi="Times New Roman" w:cs="Times New Roman"/>
+        </w:rPr>
         <w:t>.</w:t>
       </w:r>
     </w:p>
@@ -8827,45 +9069,75 @@
       <w:pPr>
         <w:pStyle w:val="Heading2"/>
       </w:pPr>
-      <w:bookmarkStart w:id="42" w:name="_Toc61795912"/>
+      <w:bookmarkStart w:id="41" w:name="_Toc61799149"/>
       <w:r>
         <w:t>8.5</w:t>
       </w:r>
       <w:r>
         <w:t xml:space="preserve"> Model Evaluation</w:t>
       </w:r>
-      <w:bookmarkEnd w:id="42"/>
+      <w:bookmarkEnd w:id="41"/>
     </w:p>
     <w:p>
       <w:pPr>
         <w:pStyle w:val="BodyText"/>
         <w:spacing w:line="360" w:lineRule="auto"/>
-      </w:pPr>
-      <w:r>
+        <w:rPr>
+          <w:rFonts w:ascii="Times New Roman" w:hAnsi="Times New Roman" w:cs="Times New Roman"/>
+        </w:rPr>
+      </w:pPr>
+      <w:r>
+        <w:rPr>
+          <w:rFonts w:ascii="Times New Roman" w:hAnsi="Times New Roman" w:cs="Times New Roman"/>
+        </w:rPr>
         <w:t xml:space="preserve">We have now settled on the </w:t>
       </w:r>
       <w:r>
+        <w:rPr>
+          <w:rFonts w:ascii="Times New Roman" w:hAnsi="Times New Roman" w:cs="Times New Roman"/>
+        </w:rPr>
         <w:t>best</w:t>
       </w:r>
       <w:r>
+        <w:rPr>
+          <w:rFonts w:ascii="Times New Roman" w:hAnsi="Times New Roman" w:cs="Times New Roman"/>
+        </w:rPr>
         <w:t xml:space="preserve"> model that we would like to showcase. This is the model on which extensive feature engineering has been carried out</w:t>
       </w:r>
       <w:r>
+        <w:rPr>
+          <w:rFonts w:ascii="Times New Roman" w:hAnsi="Times New Roman" w:cs="Times New Roman"/>
+        </w:rPr>
         <w:t>,</w:t>
       </w:r>
       <w:r>
+        <w:rPr>
+          <w:rFonts w:ascii="Times New Roman" w:hAnsi="Times New Roman" w:cs="Times New Roman"/>
+        </w:rPr>
         <w:t xml:space="preserve"> and from a wide range of models, we have chosen the best. </w:t>
       </w:r>
       <w:r>
+        <w:rPr>
+          <w:rFonts w:ascii="Times New Roman" w:hAnsi="Times New Roman" w:cs="Times New Roman"/>
+        </w:rPr>
         <w:t xml:space="preserve">We will follow the below-mentioned steps to perform </w:t>
       </w:r>
       <w:r>
+        <w:rPr>
+          <w:rFonts w:ascii="Times New Roman" w:hAnsi="Times New Roman" w:cs="Times New Roman"/>
+        </w:rPr>
         <w:t xml:space="preserve">the </w:t>
       </w:r>
       <w:r>
+        <w:rPr>
+          <w:rFonts w:ascii="Times New Roman" w:hAnsi="Times New Roman" w:cs="Times New Roman"/>
+        </w:rPr>
         <w:t>model evaluation.</w:t>
       </w:r>
       <w:r>
+        <w:rPr>
+          <w:rFonts w:ascii="Times New Roman" w:hAnsi="Times New Roman" w:cs="Times New Roman"/>
+        </w:rPr>
         <w:t xml:space="preserve"> </w:t>
       </w:r>
     </w:p>
@@ -8874,7 +9146,7 @@
         <w:pStyle w:val="Heading3"/>
         <w:spacing w:line="360" w:lineRule="auto"/>
       </w:pPr>
-      <w:bookmarkStart w:id="43" w:name="_Toc61795913"/>
+      <w:bookmarkStart w:id="42" w:name="_Toc61799150"/>
       <w:r>
         <w:t>8.5.1</w:t>
       </w:r>
@@ -8884,44 +9156,80 @@
       <w:r>
         <w:t>Model Evaluation</w:t>
       </w:r>
-      <w:bookmarkEnd w:id="43"/>
+      <w:bookmarkEnd w:id="42"/>
     </w:p>
     <w:p>
       <w:pPr>
         <w:pStyle w:val="BodyText"/>
         <w:spacing w:line="360" w:lineRule="auto"/>
-      </w:pPr>
-      <w:r>
+        <w:rPr>
+          <w:rFonts w:ascii="Times New Roman" w:hAnsi="Times New Roman" w:cs="Times New Roman"/>
+        </w:rPr>
+      </w:pPr>
+      <w:r>
+        <w:rPr>
+          <w:rFonts w:ascii="Times New Roman" w:hAnsi="Times New Roman" w:cs="Times New Roman"/>
+        </w:rPr>
         <w:t xml:space="preserve">We will now proceed to compare the model results obtained with the other literature we have previously surveyed. Using the same metrics of accuracy, F-Score, </w:t>
       </w:r>
       <w:r>
+        <w:rPr>
+          <w:rFonts w:ascii="Times New Roman" w:hAnsi="Times New Roman" w:cs="Times New Roman"/>
+        </w:rPr>
         <w:t xml:space="preserve">the </w:t>
       </w:r>
       <w:r>
+        <w:rPr>
+          <w:rFonts w:ascii="Times New Roman" w:hAnsi="Times New Roman" w:cs="Times New Roman"/>
+        </w:rPr>
         <w:t xml:space="preserve">area under </w:t>
       </w:r>
       <w:r>
+        <w:rPr>
+          <w:rFonts w:ascii="Times New Roman" w:hAnsi="Times New Roman" w:cs="Times New Roman"/>
+        </w:rPr>
         <w:t xml:space="preserve">the </w:t>
       </w:r>
       <w:r>
+        <w:rPr>
+          <w:rFonts w:ascii="Times New Roman" w:hAnsi="Times New Roman" w:cs="Times New Roman"/>
+        </w:rPr>
         <w:t>curve</w:t>
       </w:r>
       <w:r>
+        <w:rPr>
+          <w:rFonts w:ascii="Times New Roman" w:hAnsi="Times New Roman" w:cs="Times New Roman"/>
+        </w:rPr>
         <w:t>,</w:t>
       </w:r>
       <w:r>
+        <w:rPr>
+          <w:rFonts w:ascii="Times New Roman" w:hAnsi="Times New Roman" w:cs="Times New Roman"/>
+        </w:rPr>
         <w:t xml:space="preserve"> we will compare the performance of the new ensemble or individual models to the </w:t>
       </w:r>
       <w:r>
+        <w:rPr>
+          <w:rFonts w:ascii="Times New Roman" w:hAnsi="Times New Roman" w:cs="Times New Roman"/>
+        </w:rPr>
         <w:t>models' performance</w:t>
       </w:r>
       <w:r>
+        <w:rPr>
+          <w:rFonts w:ascii="Times New Roman" w:hAnsi="Times New Roman" w:cs="Times New Roman"/>
+        </w:rPr>
         <w:t xml:space="preserve"> in the reviewed literature in the field.  Once we evaluate the results and see if they are satisfactory, we will proceed to the next steps. Else, we shall analyze the results if they are not satisfactory and proceed to revaluate our approach to </w:t>
       </w:r>
       <w:r>
+        <w:rPr>
+          <w:rFonts w:ascii="Times New Roman" w:hAnsi="Times New Roman" w:cs="Times New Roman"/>
+        </w:rPr>
         <w:t>improve iteratively</w:t>
       </w:r>
       <w:r>
+        <w:rPr>
+          <w:rFonts w:ascii="Times New Roman" w:hAnsi="Times New Roman" w:cs="Times New Roman"/>
+        </w:rPr>
         <w:t>.</w:t>
       </w:r>
     </w:p>
@@ -8930,7 +9238,7 @@
         <w:pStyle w:val="Heading3"/>
         <w:spacing w:line="360" w:lineRule="auto"/>
       </w:pPr>
-      <w:bookmarkStart w:id="44" w:name="_Toc61795914"/>
+      <w:bookmarkStart w:id="43" w:name="_Toc61799151"/>
       <w:r>
         <w:t>8.5.2</w:t>
       </w:r>
@@ -8940,17 +9248,26 @@
       <w:r>
         <w:t>Process Review</w:t>
       </w:r>
-      <w:bookmarkEnd w:id="44"/>
+      <w:bookmarkEnd w:id="43"/>
     </w:p>
     <w:p>
       <w:pPr>
         <w:pStyle w:val="BodyText"/>
         <w:spacing w:line="360" w:lineRule="auto"/>
-      </w:pPr>
-      <w:r>
+        <w:rPr>
+          <w:rFonts w:ascii="Times New Roman" w:hAnsi="Times New Roman" w:cs="Times New Roman"/>
+        </w:rPr>
+      </w:pPr>
+      <w:r>
+        <w:rPr>
+          <w:rFonts w:ascii="Times New Roman" w:hAnsi="Times New Roman" w:cs="Times New Roman"/>
+        </w:rPr>
         <w:t xml:space="preserve">We will list the final process post the </w:t>
       </w:r>
       <w:r>
+        <w:rPr>
+          <w:rFonts w:ascii="Times New Roman" w:hAnsi="Times New Roman" w:cs="Times New Roman"/>
+        </w:rPr>
         <w:t>different iterations we have carried out and carefully review the process. As compared to the other research done in this field, we will analyze if there are any potential mosses, flaws in approaches an address them.</w:t>
       </w:r>
     </w:p>
@@ -8959,7 +9276,7 @@
         <w:pStyle w:val="Heading3"/>
         <w:spacing w:line="360" w:lineRule="auto"/>
       </w:pPr>
-      <w:bookmarkStart w:id="45" w:name="_Toc61795915"/>
+      <w:bookmarkStart w:id="44" w:name="_Toc61799152"/>
       <w:r>
         <w:t>8.5.3</w:t>
       </w:r>
@@ -8969,14 +9286,20 @@
       <w:r>
         <w:t>Determine Next Steps</w:t>
       </w:r>
-      <w:bookmarkEnd w:id="45"/>
+      <w:bookmarkEnd w:id="44"/>
     </w:p>
     <w:p>
       <w:pPr>
         <w:pStyle w:val="BodyText"/>
         <w:spacing w:line="360" w:lineRule="auto"/>
-      </w:pPr>
-      <w:r>
+        <w:rPr>
+          <w:rFonts w:ascii="Times New Roman" w:hAnsi="Times New Roman" w:cs="Times New Roman"/>
+        </w:rPr>
+      </w:pPr>
+      <w:r>
+        <w:rPr>
+          <w:rFonts w:ascii="Times New Roman" w:hAnsi="Times New Roman" w:cs="Times New Roman"/>
+        </w:rPr>
         <w:t>Based on the process review carried out in the above step, we will decide if we would like to finish our research project and move on to the next steps. If not, we shall initiate further iterations and refine the model. This is an essential step and will be based on the comparative analysis we will perform to benchmark our model.</w:t>
       </w:r>
     </w:p>
@@ -8984,22 +9307,31 @@
       <w:pPr>
         <w:pStyle w:val="Heading2"/>
       </w:pPr>
-      <w:bookmarkStart w:id="46" w:name="_Toc61795916"/>
+      <w:bookmarkStart w:id="45" w:name="_Toc61799153"/>
       <w:r>
         <w:lastRenderedPageBreak/>
         <w:t>8.6 Model Deployment</w:t>
       </w:r>
-      <w:bookmarkEnd w:id="46"/>
+      <w:bookmarkEnd w:id="45"/>
     </w:p>
     <w:p>
       <w:pPr>
         <w:pStyle w:val="BodyText"/>
         <w:spacing w:line="360" w:lineRule="auto"/>
-      </w:pPr>
-      <w:r>
+        <w:rPr>
+          <w:rFonts w:ascii="Times New Roman" w:hAnsi="Times New Roman" w:cs="Times New Roman"/>
+        </w:rPr>
+      </w:pPr>
+      <w:r>
+        <w:rPr>
+          <w:rFonts w:ascii="Times New Roman" w:hAnsi="Times New Roman" w:cs="Times New Roman"/>
+        </w:rPr>
         <w:t>We will now decide the next steps for the business use that our model evaluation is satisfactorily completed.</w:t>
       </w:r>
       <w:r>
+        <w:rPr>
+          <w:rFonts w:ascii="Times New Roman" w:hAnsi="Times New Roman" w:cs="Times New Roman"/>
+        </w:rPr>
         <w:t xml:space="preserve"> </w:t>
       </w:r>
     </w:p>
@@ -9008,7 +9340,7 @@
         <w:pStyle w:val="Heading3"/>
         <w:spacing w:line="360" w:lineRule="auto"/>
       </w:pPr>
-      <w:bookmarkStart w:id="47" w:name="_Toc61795917"/>
+      <w:bookmarkStart w:id="46" w:name="_Toc61799154"/>
       <w:r>
         <w:t>8.6.1</w:t>
       </w:r>
@@ -9018,59 +9350,105 @@
       <w:r>
         <w:t>Plan for Deployment</w:t>
       </w:r>
-      <w:bookmarkEnd w:id="47"/>
+      <w:bookmarkEnd w:id="46"/>
     </w:p>
     <w:p>
       <w:pPr>
         <w:pStyle w:val="BodyText"/>
         <w:spacing w:line="360" w:lineRule="auto"/>
-      </w:pPr>
-      <w:r>
+        <w:rPr>
+          <w:rFonts w:ascii="Times New Roman" w:hAnsi="Times New Roman" w:cs="Times New Roman"/>
+        </w:rPr>
+      </w:pPr>
+      <w:r>
+        <w:rPr>
+          <w:rFonts w:ascii="Times New Roman" w:hAnsi="Times New Roman" w:cs="Times New Roman"/>
+        </w:rPr>
         <w:t xml:space="preserve">The model is to be utilized by telecom companies to </w:t>
       </w:r>
       <w:r>
+        <w:rPr>
+          <w:rFonts w:ascii="Times New Roman" w:hAnsi="Times New Roman" w:cs="Times New Roman"/>
+        </w:rPr>
         <w:t>reduce the rate of churn by targeting customers</w:t>
       </w:r>
       <w:r>
+        <w:rPr>
+          <w:rFonts w:ascii="Times New Roman" w:hAnsi="Times New Roman" w:cs="Times New Roman"/>
+        </w:rPr>
         <w:t xml:space="preserve"> at a high likelihood </w:t>
       </w:r>
       <w:r>
+        <w:rPr>
+          <w:rFonts w:ascii="Times New Roman" w:hAnsi="Times New Roman" w:cs="Times New Roman"/>
+        </w:rPr>
         <w:t>o</w:t>
       </w:r>
       <w:r>
+        <w:rPr>
+          <w:rFonts w:ascii="Times New Roman" w:hAnsi="Times New Roman" w:cs="Times New Roman"/>
+        </w:rPr>
         <w:t xml:space="preserve">f churn. There are certain factors to consider here based on which the </w:t>
       </w:r>
       <w:r>
+        <w:rPr>
+          <w:rFonts w:ascii="Times New Roman" w:hAnsi="Times New Roman" w:cs="Times New Roman"/>
+        </w:rPr>
         <w:t>company's return on investment</w:t>
       </w:r>
       <w:r>
+        <w:rPr>
+          <w:rFonts w:ascii="Times New Roman" w:hAnsi="Times New Roman" w:cs="Times New Roman"/>
+        </w:rPr>
         <w:t xml:space="preserve"> can be maximized. 80% of revenue is generated by 20% of the customer base [</w:t>
       </w:r>
       <w:r>
+        <w:rPr>
+          <w:rFonts w:ascii="Times New Roman" w:hAnsi="Times New Roman" w:cs="Times New Roman"/>
+        </w:rPr>
         <w:fldChar w:fldCharType="begin" w:fldLock="1"/>
       </w:r>
       <w:r>
+        <w:rPr>
+          <w:rFonts w:ascii="Times New Roman" w:hAnsi="Times New Roman" w:cs="Times New Roman"/>
+        </w:rPr>
         <w:instrText>ADDIN CSL_CITATION {"citationItems":[{"id":"ITEM-1","itemData":{"DOI":"10.5121/ijdms.2011.3401","abstract":"Classification and patterns extraction from customer data is very important for business support and decision making. Timely identification of newly emerging trends is very important in business process. Large companies are having huge volume of data but starving for knowledge. To overcome the organization current issue, the new breed of technique is required that has intelligence and capability to solve the knowledge scarcity and the technique is called Data mining. The objectives of this paper are to identify the high-profit, high-value and low-risk customers by one of the data mining technique - customer clustering. In the first phase, cleansing the data and developed the patterns via demographic clustering algorithm using IBM I-Miner. In the second phase, profiling the data, develop the clusters and identify the high-value low-risk customers. This cluster typically represents the 10-20 percent of customers which yields 80% of the revenue.","author":[{"dropping-particle":"","family":"Rajagopal","given":"Dr. Sankar","non-dropping-particle":"","parse-names":false,"suffix":""}],"container-title":"International Journal of Database Management Systems","id":"ITEM-1","issue":"4","issued":{"date-parts":[["2011","12","9"]]},"title":"Customer Data Clustering using Data Mining Technique","type":"article-journal","volume":"3"},"uris":["http://www.mendeley.com/documents/?uuid=bc74861b-0cc9-3a55-95a4-b739152d315f"]}],"mendeley":{"formattedCitation":"(Rajagopal, 2011)","plainTextFormattedCitation":"(Rajagopal, 2011)"},"properties":{"noteIndex":0},"schema":"https://github.com/citation-style-language/schema/raw/master/csl-citation.json"}</w:instrText>
       </w:r>
       <w:r>
+        <w:rPr>
+          <w:rFonts w:ascii="Times New Roman" w:hAnsi="Times New Roman" w:cs="Times New Roman"/>
+        </w:rPr>
         <w:fldChar w:fldCharType="separate"/>
       </w:r>
       <w:r>
         <w:rPr>
+          <w:rFonts w:ascii="Times New Roman" w:hAnsi="Times New Roman" w:cs="Times New Roman"/>
           <w:noProof/>
         </w:rPr>
         <w:t>(Rajagopal, 2011)</w:t>
       </w:r>
       <w:r>
+        <w:rPr>
+          <w:rFonts w:ascii="Times New Roman" w:hAnsi="Times New Roman" w:cs="Times New Roman"/>
+        </w:rPr>
         <w:fldChar w:fldCharType="end"/>
       </w:r>
       <w:r>
+        <w:rPr>
+          <w:rFonts w:ascii="Times New Roman" w:hAnsi="Times New Roman" w:cs="Times New Roman"/>
+        </w:rPr>
         <w:t xml:space="preserve">]. Based on the allocated budget for customer retention, we should filter out high-value customers </w:t>
       </w:r>
       <w:r>
+        <w:rPr>
+          <w:rFonts w:ascii="Times New Roman" w:hAnsi="Times New Roman" w:cs="Times New Roman"/>
+        </w:rPr>
         <w:t>with a high customer lifetime value and target those</w:t>
       </w:r>
       <w:r>
+        <w:rPr>
+          <w:rFonts w:ascii="Times New Roman" w:hAnsi="Times New Roman" w:cs="Times New Roman"/>
+        </w:rPr>
         <w:t xml:space="preserve"> that are the most likely to churn. Allocating too much time to customers who are not generating as much revenue can be prioritized lower.</w:t>
       </w:r>
     </w:p>
@@ -9079,7 +9457,7 @@
         <w:pStyle w:val="Heading3"/>
         <w:spacing w:line="360" w:lineRule="auto"/>
       </w:pPr>
-      <w:bookmarkStart w:id="48" w:name="_Toc61795918"/>
+      <w:bookmarkStart w:id="47" w:name="_Toc61799155"/>
       <w:r>
         <w:t>8.6.2</w:t>
       </w:r>
@@ -9089,17 +9467,26 @@
       <w:r>
         <w:t>Monitoring and Maintenance</w:t>
       </w:r>
-      <w:bookmarkEnd w:id="48"/>
+      <w:bookmarkEnd w:id="47"/>
     </w:p>
     <w:p>
       <w:pPr>
         <w:pStyle w:val="BodyText"/>
         <w:spacing w:line="360" w:lineRule="auto"/>
-      </w:pPr>
-      <w:r>
+        <w:rPr>
+          <w:rFonts w:ascii="Times New Roman" w:hAnsi="Times New Roman" w:cs="Times New Roman"/>
+        </w:rPr>
+      </w:pPr>
+      <w:r>
+        <w:rPr>
+          <w:rFonts w:ascii="Times New Roman" w:hAnsi="Times New Roman" w:cs="Times New Roman"/>
+        </w:rPr>
         <w:t xml:space="preserve">A cost-benefit analysis will be carried out to understand the actual cost of running the model in real-time. There might be potential data anomalies while new data comes in. Robust machine learning pipelines along with teams to monitor the same will be deployed. This will help us monitor the results and understand how we can make the </w:t>
       </w:r>
       <w:r>
+        <w:rPr>
+          <w:rFonts w:ascii="Times New Roman" w:hAnsi="Times New Roman" w:cs="Times New Roman"/>
+        </w:rPr>
         <w:t>deployment more efficient.</w:t>
       </w:r>
     </w:p>
@@ -9108,7 +9495,7 @@
         <w:pStyle w:val="Heading3"/>
         <w:spacing w:line="360" w:lineRule="auto"/>
       </w:pPr>
-      <w:bookmarkStart w:id="49" w:name="_Toc61795919"/>
+      <w:bookmarkStart w:id="48" w:name="_Toc61799156"/>
       <w:r>
         <w:t>8.6.3</w:t>
       </w:r>
@@ -9118,26 +9505,44 @@
       <w:r>
         <w:t>Reporting Results</w:t>
       </w:r>
-      <w:bookmarkEnd w:id="49"/>
+      <w:bookmarkEnd w:id="48"/>
     </w:p>
     <w:p>
       <w:pPr>
         <w:pStyle w:val="BodyText"/>
         <w:spacing w:line="360" w:lineRule="auto"/>
-      </w:pPr>
-      <w:r>
+        <w:rPr>
+          <w:rFonts w:ascii="Times New Roman" w:hAnsi="Times New Roman" w:cs="Times New Roman"/>
+        </w:rPr>
+      </w:pPr>
+      <w:r>
+        <w:rPr>
+          <w:rFonts w:ascii="Times New Roman" w:hAnsi="Times New Roman" w:cs="Times New Roman"/>
+        </w:rPr>
         <w:t>For a machine learning model to improve with time, it is essential to create a feedback loop. Documentation of the research carried out, the results</w:t>
       </w:r>
       <w:r>
+        <w:rPr>
+          <w:rFonts w:ascii="Times New Roman" w:hAnsi="Times New Roman" w:cs="Times New Roman"/>
+        </w:rPr>
         <w:t>, and loopholes must</w:t>
       </w:r>
       <w:r>
+        <w:rPr>
+          <w:rFonts w:ascii="Times New Roman" w:hAnsi="Times New Roman" w:cs="Times New Roman"/>
+        </w:rPr>
         <w:t xml:space="preserve"> be carefully documented </w:t>
       </w:r>
       <w:r>
+        <w:rPr>
+          <w:rFonts w:ascii="Times New Roman" w:hAnsi="Times New Roman" w:cs="Times New Roman"/>
+        </w:rPr>
         <w:t>to</w:t>
       </w:r>
       <w:r>
+        <w:rPr>
+          <w:rFonts w:ascii="Times New Roman" w:hAnsi="Times New Roman" w:cs="Times New Roman"/>
+        </w:rPr>
         <w:t xml:space="preserve"> improve the model in the next iteration. If a similar accuracy can be obtained with lesser processing, this will also help the company save costs in operationalization expenditure.</w:t>
       </w:r>
     </w:p>
@@ -9146,7 +9551,7 @@
         <w:pStyle w:val="Heading3"/>
         <w:spacing w:line="360" w:lineRule="auto"/>
       </w:pPr>
-      <w:bookmarkStart w:id="50" w:name="_Toc61795920"/>
+      <w:bookmarkStart w:id="49" w:name="_Toc61799157"/>
       <w:r>
         <w:t>8.6.4</w:t>
       </w:r>
@@ -9156,7 +9561,7 @@
       <w:r>
         <w:t>Final Review</w:t>
       </w:r>
-      <w:bookmarkEnd w:id="50"/>
+      <w:bookmarkEnd w:id="49"/>
     </w:p>
     <w:p>
       <w:pPr>
@@ -9172,41 +9577,35 @@
         </w:rPr>
       </w:pPr>
       <w:r>
-        <w:t xml:space="preserve">We will contemplate in the final review what are the things done right and what went wrong. There will be learnings from the entire process that we shall document and use in </w:t>
-      </w:r>
+        <w:rPr>
+          <w:rFonts w:ascii="Times New Roman" w:hAnsi="Times New Roman" w:cs="Times New Roman"/>
+        </w:rPr>
+        <w:t>We will contemplate in the final review what are the things done right and what went wrong. There will be learnings from the entire process that we shall document and use in our next steps. We should also learn what was done well and what could have been avoided.</w:t>
+      </w:r>
+      <w:r>
+        <w:rPr>
+          <w:rFonts w:ascii="Times New Roman" w:hAnsi="Times New Roman" w:cs="Times New Roman"/>
+        </w:rPr>
+        <w:t xml:space="preserve"> </w:t>
+      </w:r>
+      <w:bookmarkStart w:id="50" w:name="required-resources"/>
+      <w:bookmarkStart w:id="51" w:name="_Toc61617417"/>
+    </w:p>
+    <w:p>
+      <w:pPr>
+        <w:pStyle w:val="Heading1"/>
+      </w:pPr>
+      <w:bookmarkStart w:id="52" w:name="_Toc61799158"/>
       <w:r>
         <w:lastRenderedPageBreak/>
-        <w:t>our next steps. We should also learn what was done well and what could have been avoided.</w:t>
-      </w:r>
-      <w:r>
-        <w:t xml:space="preserve"> Steps in terms of data acquisition, data cleaning, </w:t>
-      </w:r>
-      <w:r>
-        <w:t>model building, model evaluation and model deployment would have been carried out</w:t>
-      </w:r>
-      <w:r>
-        <w:t>,</w:t>
-      </w:r>
-      <w:r>
-        <w:t xml:space="preserve"> which will help us understand how the process can be done more efficiently the next time.</w:t>
-      </w:r>
-      <w:bookmarkStart w:id="51" w:name="required-resources"/>
-      <w:bookmarkStart w:id="52" w:name="_Toc61617417"/>
-    </w:p>
-    <w:p>
-      <w:pPr>
-        <w:pStyle w:val="Heading1"/>
-      </w:pPr>
-      <w:bookmarkStart w:id="53" w:name="_Toc61795921"/>
-      <w:r>
         <w:t>9</w:t>
       </w:r>
       <w:r>
         <w:t>. Required Resources</w:t>
       </w:r>
+      <w:bookmarkEnd w:id="50"/>
       <w:bookmarkEnd w:id="51"/>
       <w:bookmarkEnd w:id="52"/>
-      <w:bookmarkEnd w:id="53"/>
     </w:p>
     <w:p>
       <w:pPr>
@@ -9245,21 +9644,21 @@
       <w:pPr>
         <w:pStyle w:val="Heading3"/>
       </w:pPr>
-      <w:bookmarkStart w:id="54" w:name="hardware-requirements"/>
-      <w:bookmarkStart w:id="55" w:name="_Toc61617418"/>
-      <w:bookmarkStart w:id="56" w:name="_Toc61795922"/>
+      <w:bookmarkStart w:id="53" w:name="hardware-requirements"/>
+      <w:bookmarkStart w:id="54" w:name="_Toc61617418"/>
+      <w:bookmarkStart w:id="55" w:name="_Toc61799159"/>
       <w:r>
         <w:t>9</w:t>
       </w:r>
       <w:r>
         <w:t>.1 Hardware Requirements</w:t>
       </w:r>
+      <w:bookmarkEnd w:id="53"/>
       <w:bookmarkEnd w:id="54"/>
+      <w:r>
+        <w:t xml:space="preserve"> for the research</w:t>
+      </w:r>
       <w:bookmarkEnd w:id="55"/>
-      <w:bookmarkEnd w:id="56"/>
-      <w:r>
-        <w:t xml:space="preserve"> for the research</w:t>
-      </w:r>
     </w:p>
     <w:p>
       <w:pPr>
@@ -9443,23 +9842,32 @@
     </w:p>
     <w:p>
       <w:pPr>
+        <w:pStyle w:val="BodyText"/>
+        <w:spacing w:line="360" w:lineRule="auto"/>
+        <w:rPr>
+          <w:rFonts w:ascii="Times New Roman" w:hAnsi="Times New Roman" w:cs="Times New Roman"/>
+        </w:rPr>
+      </w:pPr>
+    </w:p>
+    <w:p>
+      <w:pPr>
         <w:pStyle w:val="Heading3"/>
       </w:pPr>
-      <w:bookmarkStart w:id="57" w:name="software-requirements"/>
-      <w:bookmarkStart w:id="58" w:name="_Toc61617419"/>
-      <w:bookmarkStart w:id="59" w:name="_Toc61795923"/>
+      <w:bookmarkStart w:id="56" w:name="software-requirements"/>
+      <w:bookmarkStart w:id="57" w:name="_Toc61617419"/>
+      <w:bookmarkStart w:id="58" w:name="_Toc61799160"/>
       <w:r>
         <w:t>9</w:t>
       </w:r>
       <w:r>
         <w:t>.2 Software Requirements</w:t>
       </w:r>
+      <w:bookmarkEnd w:id="56"/>
       <w:bookmarkEnd w:id="57"/>
+      <w:r>
+        <w:t xml:space="preserve"> for the research</w:t>
+      </w:r>
       <w:bookmarkEnd w:id="58"/>
-      <w:bookmarkEnd w:id="59"/>
-      <w:r>
-        <w:t xml:space="preserve"> for the research</w:t>
-      </w:r>
     </w:p>
     <w:tbl>
       <w:tblPr>
@@ -9692,81 +10100,9 @@
       <w:pPr>
         <w:pStyle w:val="Heading1"/>
       </w:pPr>
-      <w:bookmarkStart w:id="60" w:name="research-plan"/>
-      <w:bookmarkStart w:id="61" w:name="_Toc61617420"/>
-      <w:bookmarkStart w:id="62" w:name="_Toc61795924"/>
-      <w:r>
-        <w:lastRenderedPageBreak/>
-        <w:t>1</w:t>
-      </w:r>
-      <w:r>
-        <w:t>0</w:t>
-      </w:r>
-      <w:r>
-        <w:t>. Research Plan</w:t>
-      </w:r>
-      <w:bookmarkEnd w:id="60"/>
-      <w:bookmarkEnd w:id="61"/>
-      <w:bookmarkEnd w:id="62"/>
-    </w:p>
-    <w:p>
-      <w:pPr>
-        <w:pStyle w:val="FirstParagraph"/>
-        <w:spacing w:line="360" w:lineRule="auto"/>
-        <w:rPr>
-          <w:rFonts w:ascii="Times New Roman" w:hAnsi="Times New Roman" w:cs="Times New Roman"/>
-        </w:rPr>
-      </w:pPr>
-      <w:r>
-        <w:rPr>
-          <w:rFonts w:ascii="Times New Roman" w:hAnsi="Times New Roman" w:cs="Times New Roman"/>
-        </w:rPr>
-        <w:t xml:space="preserve">The following GANTT chart proposes the timeline for the research and implementation of the project. </w:t>
-      </w:r>
-    </w:p>
-    <w:p>
-      <w:pPr>
-        <w:pStyle w:val="FirstParagraph"/>
-        <w:spacing w:line="360" w:lineRule="auto"/>
-        <w:rPr>
-          <w:rFonts w:ascii="Times New Roman" w:hAnsi="Times New Roman" w:cs="Times New Roman"/>
-        </w:rPr>
-      </w:pPr>
-      <w:r>
-        <w:rPr>
-          <w:rFonts w:ascii="Times New Roman" w:hAnsi="Times New Roman" w:cs="Times New Roman"/>
-        </w:rPr>
-        <w:t>Based on the complexity of the different phases, the timelines are subject to minor adjustments. Regardless, the candidate shall pledge to stick to the timeline as closely as possible.</w:t>
-      </w:r>
-      <w:r>
-        <w:rPr>
-          <w:rFonts w:ascii="Times New Roman" w:hAnsi="Times New Roman" w:cs="Times New Roman"/>
-        </w:rPr>
-        <w:t xml:space="preserve"> </w:t>
-      </w:r>
-    </w:p>
-    <w:p>
-      <w:pPr>
-        <w:pStyle w:val="Heading2"/>
-      </w:pPr>
-      <w:bookmarkStart w:id="63" w:name="_Toc61795925"/>
-      <w:r>
-        <w:t xml:space="preserve">10.1 </w:t>
-      </w:r>
-      <w:r>
-        <w:t>Gantt Chart for Research</w:t>
-      </w:r>
-      <w:bookmarkEnd w:id="63"/>
-    </w:p>
-    <w:p>
-      <w:pPr>
-        <w:pStyle w:val="Heading1"/>
-      </w:pPr>
-      <w:bookmarkStart w:id="64" w:name="_Toc61795926"/>
-      <w:r>
-        <w:t>11. Risk and Contingency Plan</w:t>
-      </w:r>
-      <w:bookmarkEnd w:id="64"/>
+      <w:bookmarkStart w:id="59" w:name="research-plan"/>
+      <w:bookmarkStart w:id="60" w:name="_Toc61617420"/>
+      <w:bookmarkStart w:id="61" w:name="_Toc61799161"/>
     </w:p>
     <w:p>
       <w:pPr>
@@ -9779,10 +10115,142 @@
           <w:szCs w:val="32"/>
         </w:rPr>
       </w:pPr>
+      <w:r>
+        <w:br w:type="page"/>
+      </w:r>
+    </w:p>
+    <w:p>
+      <w:pPr>
+        <w:pStyle w:val="Heading1"/>
+      </w:pPr>
+      <w:r>
+        <w:lastRenderedPageBreak/>
+        <w:t>1</w:t>
+      </w:r>
+      <w:r>
+        <w:t>0</w:t>
+      </w:r>
+      <w:r>
+        <w:t>. Research Plan</w:t>
+      </w:r>
+      <w:bookmarkEnd w:id="59"/>
+      <w:bookmarkEnd w:id="60"/>
+      <w:bookmarkEnd w:id="61"/>
+    </w:p>
+    <w:p>
+      <w:pPr>
+        <w:pStyle w:val="FirstParagraph"/>
+        <w:spacing w:line="360" w:lineRule="auto"/>
+        <w:rPr>
+          <w:rFonts w:ascii="Times New Roman" w:hAnsi="Times New Roman" w:cs="Times New Roman"/>
+        </w:rPr>
+      </w:pPr>
+      <w:r>
+        <w:rPr>
+          <w:rFonts w:ascii="Times New Roman" w:hAnsi="Times New Roman" w:cs="Times New Roman"/>
+        </w:rPr>
+        <w:t xml:space="preserve">The following GANTT chart proposes the timeline for the research and implementation of the project. </w:t>
+      </w:r>
+    </w:p>
+    <w:p>
+      <w:pPr>
+        <w:pStyle w:val="Heading2"/>
+      </w:pPr>
+      <w:bookmarkStart w:id="62" w:name="_Toc61799162"/>
+      <w:r>
+        <w:t xml:space="preserve">10.1 </w:t>
+      </w:r>
+      <w:r>
+        <w:t>Gantt Chart for Research</w:t>
+      </w:r>
+      <w:bookmarkEnd w:id="62"/>
+    </w:p>
+    <w:p>
+      <w:pPr>
+        <w:pStyle w:val="FirstParagraph"/>
+        <w:spacing w:line="360" w:lineRule="auto"/>
+        <w:rPr>
+          <w:rFonts w:ascii="Times New Roman" w:hAnsi="Times New Roman" w:cs="Times New Roman"/>
+        </w:rPr>
+      </w:pPr>
+      <w:r>
+        <w:rPr>
+          <w:rFonts w:ascii="Times New Roman" w:hAnsi="Times New Roman" w:cs="Times New Roman"/>
+        </w:rPr>
+        <w:t xml:space="preserve">Based on the complexity of the different phases, the timelines are subject to minor adjustments. Regardless, the candidate shall pledge to stick to the timeline as closely as possible. </w:t>
+      </w:r>
+      <w:bookmarkStart w:id="63" w:name="_GoBack"/>
+      <w:bookmarkEnd w:id="63"/>
+    </w:p>
+    <w:p>
+      <w:pPr>
+        <w:pStyle w:val="BodyText"/>
+      </w:pPr>
+      <w:r>
+        <w:drawing>
+          <wp:inline distT="0" distB="0" distL="0" distR="0" wp14:anchorId="311C7EEC" wp14:editId="77339794">
+            <wp:extent cx="5943600" cy="2501900"/>
+            <wp:effectExtent l="0" t="0" r="0" b="0"/>
+            <wp:docPr id="1" name="Picture 1"/>
+            <wp:cNvGraphicFramePr>
+              <a:graphicFrameLocks xmlns:a="http://schemas.openxmlformats.org/drawingml/2006/main" noChangeAspect="1"/>
+            </wp:cNvGraphicFramePr>
+            <a:graphic xmlns:a="http://schemas.openxmlformats.org/drawingml/2006/main">
+              <a:graphicData uri="http://schemas.openxmlformats.org/drawingml/2006/picture">
+                <pic:pic xmlns:pic="http://schemas.openxmlformats.org/drawingml/2006/picture">
+                  <pic:nvPicPr>
+                    <pic:cNvPr id="1" name=""/>
+                    <pic:cNvPicPr/>
+                  </pic:nvPicPr>
+                  <pic:blipFill>
+                    <a:blip r:embed="rId8"/>
+                    <a:stretch>
+                      <a:fillRect/>
+                    </a:stretch>
+                  </pic:blipFill>
+                  <pic:spPr>
+                    <a:xfrm>
+                      <a:off x="0" y="0"/>
+                      <a:ext cx="5943600" cy="2501900"/>
+                    </a:xfrm>
+                    <a:prstGeom prst="rect">
+                      <a:avLst/>
+                    </a:prstGeom>
+                  </pic:spPr>
+                </pic:pic>
+              </a:graphicData>
+            </a:graphic>
+          </wp:inline>
+        </w:drawing>
+      </w:r>
+    </w:p>
+    <w:p>
+      <w:pPr>
+        <w:pStyle w:val="Heading1"/>
+      </w:pPr>
+      <w:bookmarkStart w:id="64" w:name="_Toc61799163"/>
+      <w:r>
+        <w:t>11. Risk and Contingency Plan</w:t>
+      </w:r>
+      <w:bookmarkEnd w:id="64"/>
+    </w:p>
+    <w:p>
+      <w:pPr>
+        <w:rPr>
+          <w:rFonts w:ascii="Times New Roman" w:eastAsiaTheme="majorEastAsia" w:hAnsi="Times New Roman" w:cs="Times New Roman"/>
+          <w:b/>
+          <w:bCs/>
+          <w:color w:val="345A8A" w:themeColor="accent1" w:themeShade="B5"/>
+          <w:sz w:val="32"/>
+          <w:szCs w:val="32"/>
+        </w:rPr>
+      </w:pPr>
       <w:bookmarkStart w:id="65" w:name="references"/>
       <w:bookmarkStart w:id="66" w:name="_Toc61617421"/>
-      <w:bookmarkStart w:id="67" w:name="_Toc61795927"/>
-      <w:r>
+      <w:r>
+        <w:rPr>
+          <w:rFonts w:ascii="Times New Roman" w:hAnsi="Times New Roman" w:cs="Times New Roman"/>
+        </w:rPr>
         <w:br w:type="page"/>
       </w:r>
     </w:p>
@@ -9790,6 +10258,7 @@
       <w:pPr>
         <w:pStyle w:val="Heading1"/>
       </w:pPr>
+      <w:bookmarkStart w:id="67" w:name="_Toc61799164"/>
       <w:r>
         <w:lastRenderedPageBreak/>
         <w:t>References</w:t>
@@ -10390,7 +10859,6 @@
         <w:spacing w:before="180" w:after="180" w:line="360" w:lineRule="auto"/>
         <w:rPr>
           <w:rFonts w:ascii="Times New Roman" w:hAnsi="Times New Roman" w:cs="Times New Roman"/>
-          <w:noProof/>
         </w:rPr>
       </w:pPr>
       <w:r>
@@ -10416,58 +10884,15 @@
         </w:rPr>
         <w:t>, 363 PART 1, pp.5445–5449.</w:t>
       </w:r>
-    </w:p>
-    <w:p>
-      <w:pPr>
-        <w:widowControl w:val="0"/>
-        <w:autoSpaceDE w:val="0"/>
-        <w:autoSpaceDN w:val="0"/>
-        <w:adjustRightInd w:val="0"/>
-        <w:spacing w:before="180" w:after="180" w:line="360" w:lineRule="auto"/>
-        <w:rPr>
-          <w:rFonts w:ascii="Times New Roman" w:hAnsi="Times New Roman" w:cs="Times New Roman"/>
-        </w:rPr>
-      </w:pPr>
-      <w:r>
-        <w:rPr>
-          <w:rFonts w:ascii="Times New Roman" w:hAnsi="Times New Roman" w:cs="Times New Roman"/>
-        </w:rPr>
-        <w:lastRenderedPageBreak/>
+      <w:r>
+        <w:rPr>
+          <w:rFonts w:ascii="Times New Roman" w:hAnsi="Times New Roman" w:cs="Times New Roman"/>
+        </w:rPr>
         <w:fldChar w:fldCharType="end"/>
       </w:r>
     </w:p>
-    <w:p>
-      <w:pPr>
-        <w:widowControl w:val="0"/>
-        <w:autoSpaceDE w:val="0"/>
-        <w:autoSpaceDN w:val="0"/>
-        <w:adjustRightInd w:val="0"/>
-        <w:spacing w:before="180" w:after="180" w:line="360" w:lineRule="auto"/>
-        <w:rPr>
-          <w:rFonts w:ascii="Times New Roman" w:hAnsi="Times New Roman" w:cs="Times New Roman"/>
-        </w:rPr>
-      </w:pPr>
-    </w:p>
-    <w:p>
-      <w:pPr>
-        <w:pStyle w:val="BodyText"/>
-        <w:spacing w:line="360" w:lineRule="auto"/>
-        <w:rPr>
-          <w:rFonts w:ascii="Times New Roman" w:hAnsi="Times New Roman" w:cs="Times New Roman"/>
-        </w:rPr>
-      </w:pPr>
-    </w:p>
-    <w:p>
-      <w:pPr>
-        <w:pStyle w:val="BodyText"/>
-        <w:spacing w:line="360" w:lineRule="auto"/>
-        <w:rPr>
-          <w:rFonts w:ascii="Times New Roman" w:hAnsi="Times New Roman" w:cs="Times New Roman"/>
-        </w:rPr>
-      </w:pPr>
-    </w:p>
     <w:sectPr>
-      <w:footerReference w:type="default" r:id="rId8"/>
+      <w:footerReference w:type="default" r:id="rId9"/>
       <w:pgSz w:w="12240" w:h="15840"/>
       <w:pgMar w:top="1440" w:right="1440" w:bottom="1440" w:left="1440" w:header="720" w:footer="720" w:gutter="0"/>
       <w:cols w:space="720"/>
@@ -11339,6 +11764,119 @@
     </w:lvl>
   </w:abstractNum>
   <w:abstractNum w:abstractNumId="8" w15:restartNumberingAfterBreak="0">
+    <w:nsid w:val="467E2030"/>
+    <w:multiLevelType w:val="hybridMultilevel"/>
+    <w:tmpl w:val="46B61104"/>
+    <w:lvl w:ilvl="0" w:tplc="04090005">
+      <w:start w:val="1"/>
+      <w:numFmt w:val="bullet"/>
+      <w:lvlText w:val=""/>
+      <w:lvlJc w:val="left"/>
+      <w:pPr>
+        <w:ind w:left="720" w:hanging="360"/>
+      </w:pPr>
+      <w:rPr>
+        <w:rFonts w:ascii="Wingdings" w:hAnsi="Wingdings" w:hint="default"/>
+      </w:rPr>
+    </w:lvl>
+    <w:lvl w:ilvl="1" w:tplc="04090003" w:tentative="1">
+      <w:start w:val="1"/>
+      <w:numFmt w:val="bullet"/>
+      <w:lvlText w:val="o"/>
+      <w:lvlJc w:val="left"/>
+      <w:pPr>
+        <w:ind w:left="1440" w:hanging="360"/>
+      </w:pPr>
+      <w:rPr>
+        <w:rFonts w:ascii="Courier New" w:hAnsi="Courier New" w:cs="Courier New" w:hint="default"/>
+      </w:rPr>
+    </w:lvl>
+    <w:lvl w:ilvl="2" w:tplc="04090005" w:tentative="1">
+      <w:start w:val="1"/>
+      <w:numFmt w:val="bullet"/>
+      <w:lvlText w:val=""/>
+      <w:lvlJc w:val="left"/>
+      <w:pPr>
+        <w:ind w:left="2160" w:hanging="360"/>
+      </w:pPr>
+      <w:rPr>
+        <w:rFonts w:ascii="Wingdings" w:hAnsi="Wingdings" w:hint="default"/>
+      </w:rPr>
+    </w:lvl>
+    <w:lvl w:ilvl="3" w:tplc="04090001" w:tentative="1">
+      <w:start w:val="1"/>
+      <w:numFmt w:val="bullet"/>
+      <w:lvlText w:val=""/>
+      <w:lvlJc w:val="left"/>
+      <w:pPr>
+        <w:ind w:left="2880" w:hanging="360"/>
+      </w:pPr>
+      <w:rPr>
+        <w:rFonts w:ascii="Symbol" w:hAnsi="Symbol" w:hint="default"/>
+      </w:rPr>
+    </w:lvl>
+    <w:lvl w:ilvl="4" w:tplc="04090003" w:tentative="1">
+      <w:start w:val="1"/>
+      <w:numFmt w:val="bullet"/>
+      <w:lvlText w:val="o"/>
+      <w:lvlJc w:val="left"/>
+      <w:pPr>
+        <w:ind w:left="3600" w:hanging="360"/>
+      </w:pPr>
+      <w:rPr>
+        <w:rFonts w:ascii="Courier New" w:hAnsi="Courier New" w:cs="Courier New" w:hint="default"/>
+      </w:rPr>
+    </w:lvl>
+    <w:lvl w:ilvl="5" w:tplc="04090005" w:tentative="1">
+      <w:start w:val="1"/>
+      <w:numFmt w:val="bullet"/>
+      <w:lvlText w:val=""/>
+      <w:lvlJc w:val="left"/>
+      <w:pPr>
+        <w:ind w:left="4320" w:hanging="360"/>
+      </w:pPr>
+      <w:rPr>
+        <w:rFonts w:ascii="Wingdings" w:hAnsi="Wingdings" w:hint="default"/>
+      </w:rPr>
+    </w:lvl>
+    <w:lvl w:ilvl="6" w:tplc="04090001" w:tentative="1">
+      <w:start w:val="1"/>
+      <w:numFmt w:val="bullet"/>
+      <w:lvlText w:val=""/>
+      <w:lvlJc w:val="left"/>
+      <w:pPr>
+        <w:ind w:left="5040" w:hanging="360"/>
+      </w:pPr>
+      <w:rPr>
+        <w:rFonts w:ascii="Symbol" w:hAnsi="Symbol" w:hint="default"/>
+      </w:rPr>
+    </w:lvl>
+    <w:lvl w:ilvl="7" w:tplc="04090003" w:tentative="1">
+      <w:start w:val="1"/>
+      <w:numFmt w:val="bullet"/>
+      <w:lvlText w:val="o"/>
+      <w:lvlJc w:val="left"/>
+      <w:pPr>
+        <w:ind w:left="5760" w:hanging="360"/>
+      </w:pPr>
+      <w:rPr>
+        <w:rFonts w:ascii="Courier New" w:hAnsi="Courier New" w:cs="Courier New" w:hint="default"/>
+      </w:rPr>
+    </w:lvl>
+    <w:lvl w:ilvl="8" w:tplc="04090005" w:tentative="1">
+      <w:start w:val="1"/>
+      <w:numFmt w:val="bullet"/>
+      <w:lvlText w:val=""/>
+      <w:lvlJc w:val="left"/>
+      <w:pPr>
+        <w:ind w:left="6480" w:hanging="360"/>
+      </w:pPr>
+      <w:rPr>
+        <w:rFonts w:ascii="Wingdings" w:hAnsi="Wingdings" w:hint="default"/>
+      </w:rPr>
+    </w:lvl>
+  </w:abstractNum>
+  <w:abstractNum w:abstractNumId="9" w15:restartNumberingAfterBreak="0">
     <w:nsid w:val="4A9A3D3E"/>
     <w:multiLevelType w:val="hybridMultilevel"/>
     <w:tmpl w:val="8A0C6C82"/>
@@ -11424,7 +11962,7 @@
       </w:pPr>
     </w:lvl>
   </w:abstractNum>
-  <w:abstractNum w:abstractNumId="9" w15:restartNumberingAfterBreak="0">
+  <w:abstractNum w:abstractNumId="10" w15:restartNumberingAfterBreak="0">
     <w:nsid w:val="5F5D3F4F"/>
     <w:multiLevelType w:val="hybridMultilevel"/>
     <w:tmpl w:val="09A432B0"/>
@@ -11510,7 +12048,7 @@
       </w:pPr>
     </w:lvl>
   </w:abstractNum>
-  <w:abstractNum w:abstractNumId="10" w15:restartNumberingAfterBreak="0">
+  <w:abstractNum w:abstractNumId="11" w15:restartNumberingAfterBreak="0">
     <w:nsid w:val="664B1238"/>
     <w:multiLevelType w:val="hybridMultilevel"/>
     <w:tmpl w:val="280477B2"/>
@@ -11596,7 +12134,7 @@
       </w:pPr>
     </w:lvl>
   </w:abstractNum>
-  <w:abstractNum w:abstractNumId="11" w15:restartNumberingAfterBreak="0">
+  <w:abstractNum w:abstractNumId="12" w15:restartNumberingAfterBreak="0">
     <w:nsid w:val="71315DCA"/>
     <w:multiLevelType w:val="multilevel"/>
     <w:tmpl w:val="890E5374"/>
@@ -11700,7 +12238,7 @@
       </w:pPr>
     </w:lvl>
   </w:abstractNum>
-  <w:abstractNum w:abstractNumId="12" w15:restartNumberingAfterBreak="0">
+  <w:abstractNum w:abstractNumId="13" w15:restartNumberingAfterBreak="0">
     <w:nsid w:val="77E8461D"/>
     <w:multiLevelType w:val="hybridMultilevel"/>
     <w:tmpl w:val="0AB2921C"/>
@@ -11786,7 +12324,7 @@
       </w:pPr>
     </w:lvl>
   </w:abstractNum>
-  <w:abstractNum w:abstractNumId="13" w15:restartNumberingAfterBreak="0">
+  <w:abstractNum w:abstractNumId="14" w15:restartNumberingAfterBreak="0">
     <w:nsid w:val="7D82364B"/>
     <w:multiLevelType w:val="hybridMultilevel"/>
     <w:tmpl w:val="16E827CA"/>
@@ -11933,7 +12471,7 @@
     </w:lvlOverride>
   </w:num>
   <w:num w:numId="3">
-    <w:abstractNumId w:val="11"/>
+    <w:abstractNumId w:val="12"/>
   </w:num>
   <w:num w:numId="4">
     <w:abstractNumId w:val="0"/>
@@ -12026,7 +12564,7 @@
     </w:lvlOverride>
   </w:num>
   <w:num w:numId="7">
-    <w:abstractNumId w:val="11"/>
+    <w:abstractNumId w:val="12"/>
   </w:num>
   <w:num w:numId="8">
     <w:abstractNumId w:val="0"/>
@@ -12059,7 +12597,7 @@
     </w:lvlOverride>
   </w:num>
   <w:num w:numId="9">
-    <w:abstractNumId w:val="11"/>
+    <w:abstractNumId w:val="12"/>
   </w:num>
   <w:num w:numId="10">
     <w:abstractNumId w:val="0"/>
@@ -12170,19 +12708,22 @@
     <w:abstractNumId w:val="1"/>
   </w:num>
   <w:num w:numId="19">
+    <w:abstractNumId w:val="11"/>
+  </w:num>
+  <w:num w:numId="20">
+    <w:abstractNumId w:val="9"/>
+  </w:num>
+  <w:num w:numId="21">
+    <w:abstractNumId w:val="13"/>
+  </w:num>
+  <w:num w:numId="22">
     <w:abstractNumId w:val="10"/>
   </w:num>
-  <w:num w:numId="20">
+  <w:num w:numId="23">
+    <w:abstractNumId w:val="14"/>
+  </w:num>
+  <w:num w:numId="24">
     <w:abstractNumId w:val="8"/>
-  </w:num>
-  <w:num w:numId="21">
-    <w:abstractNumId w:val="12"/>
-  </w:num>
-  <w:num w:numId="22">
-    <w:abstractNumId w:val="9"/>
-  </w:num>
-  <w:num w:numId="23">
-    <w:abstractNumId w:val="13"/>
   </w:num>
 </w:numbering>
 </file>
@@ -13762,7 +14303,7 @@
 </file>
 
 <file path=customXml/itemProps1.xml><?xml version="1.0" encoding="utf-8"?>
-<ds:datastoreItem xmlns:ds="http://schemas.openxmlformats.org/officeDocument/2006/customXml" ds:itemID="{F36F5CD4-089A-4149-BBEA-8C39FEA8ADD6}">
+<ds:datastoreItem xmlns:ds="http://schemas.openxmlformats.org/officeDocument/2006/customXml" ds:itemID="{FA33F129-9932-4CB9-BFAF-8BB661C9CCDF}">
   <ds:schemaRefs>
     <ds:schemaRef ds:uri="http://schemas.openxmlformats.org/officeDocument/2006/bibliography"/>
   </ds:schemaRefs>

</xml_diff>